<commit_message>
vector dot cross def
</commit_message>
<xml_diff>
--- a/Documents/Basics.docx
+++ b/Documents/Basics.docx
@@ -395,6 +395,12 @@
       </m:oMathPara>
     </w:p>
     <w:p>
+      <w:pPr>
+        <w:rPr>
+          <w:sz w:val="28"/>
+          <w:szCs w:val="28"/>
+        </w:rPr>
+      </w:pPr>
       <m:oMathPara>
         <m:oMath>
           <m:acc>
@@ -788,6 +794,616 @@
               </m:r>
             </m:sub>
           </m:sSub>
+        </m:oMath>
+      </m:oMathPara>
+    </w:p>
+    <w:p>
+      <w:pPr>
+        <w:rPr>
+          <w:sz w:val="28"/>
+          <w:szCs w:val="28"/>
+        </w:rPr>
+      </w:pPr>
+      <m:oMathPara>
+        <m:oMath>
+          <m:acc>
+            <m:accPr>
+              <m:chr m:val="⃗"/>
+              <m:ctrlPr>
+                <w:rPr>
+                  <w:rFonts w:ascii="Cambria Math" w:hAnsi="Cambria Math"/>
+                  <w:i/>
+                  <w:sz w:val="28"/>
+                  <w:szCs w:val="28"/>
+                </w:rPr>
+              </m:ctrlPr>
+            </m:accPr>
+            <m:e>
+              <m:r>
+                <w:rPr>
+                  <w:rFonts w:ascii="Cambria Math" w:hAnsi="Cambria Math"/>
+                  <w:sz w:val="28"/>
+                  <w:szCs w:val="28"/>
+                </w:rPr>
+                <m:t>a</m:t>
+              </m:r>
+            </m:e>
+          </m:acc>
+          <m:r>
+            <w:rPr>
+              <w:rFonts w:ascii="Cambria Math" w:hAnsi="Cambria Math"/>
+              <w:sz w:val="28"/>
+              <w:szCs w:val="28"/>
+            </w:rPr>
+            <m:t>∙</m:t>
+          </m:r>
+          <m:acc>
+            <m:accPr>
+              <m:chr m:val="⃗"/>
+              <m:ctrlPr>
+                <w:rPr>
+                  <w:rFonts w:ascii="Cambria Math" w:hAnsi="Cambria Math"/>
+                  <w:i/>
+                  <w:sz w:val="28"/>
+                  <w:szCs w:val="28"/>
+                </w:rPr>
+              </m:ctrlPr>
+            </m:accPr>
+            <m:e>
+              <m:r>
+                <w:rPr>
+                  <w:rFonts w:ascii="Cambria Math" w:hAnsi="Cambria Math"/>
+                  <w:sz w:val="28"/>
+                  <w:szCs w:val="28"/>
+                </w:rPr>
+                <m:t>b</m:t>
+              </m:r>
+            </m:e>
+          </m:acc>
+          <m:r>
+            <w:rPr>
+              <w:rFonts w:ascii="Cambria Math" w:hAnsi="Cambria Math"/>
+              <w:sz w:val="28"/>
+              <w:szCs w:val="28"/>
+            </w:rPr>
+            <m:t>=</m:t>
+          </m:r>
+          <m:acc>
+            <m:accPr>
+              <m:chr m:val="⃗"/>
+              <m:ctrlPr>
+                <w:rPr>
+                  <w:rFonts w:ascii="Cambria Math" w:hAnsi="Cambria Math"/>
+                  <w:i/>
+                  <w:sz w:val="28"/>
+                  <w:szCs w:val="28"/>
+                </w:rPr>
+              </m:ctrlPr>
+            </m:accPr>
+            <m:e>
+              <m:r>
+                <w:rPr>
+                  <w:rFonts w:ascii="Cambria Math" w:hAnsi="Cambria Math"/>
+                  <w:sz w:val="28"/>
+                  <w:szCs w:val="28"/>
+                </w:rPr>
+                <m:t>b</m:t>
+              </m:r>
+            </m:e>
+          </m:acc>
+          <m:r>
+            <w:rPr>
+              <w:rFonts w:ascii="Cambria Math" w:hAnsi="Cambria Math"/>
+              <w:sz w:val="28"/>
+              <w:szCs w:val="28"/>
+            </w:rPr>
+            <m:t>∙</m:t>
+          </m:r>
+          <m:acc>
+            <m:accPr>
+              <m:chr m:val="⃗"/>
+              <m:ctrlPr>
+                <w:rPr>
+                  <w:rFonts w:ascii="Cambria Math" w:hAnsi="Cambria Math"/>
+                  <w:i/>
+                  <w:sz w:val="28"/>
+                  <w:szCs w:val="28"/>
+                </w:rPr>
+              </m:ctrlPr>
+            </m:accPr>
+            <m:e>
+              <m:r>
+                <w:rPr>
+                  <w:rFonts w:ascii="Cambria Math" w:hAnsi="Cambria Math"/>
+                  <w:sz w:val="28"/>
+                  <w:szCs w:val="28"/>
+                </w:rPr>
+                <m:t>a</m:t>
+              </m:r>
+            </m:e>
+          </m:acc>
+        </m:oMath>
+      </m:oMathPara>
+    </w:p>
+    <w:p>
+      <w:pPr>
+        <w:rPr>
+          <w:sz w:val="28"/>
+          <w:szCs w:val="28"/>
+        </w:rPr>
+      </w:pPr>
+      <m:oMathPara>
+        <m:oMath>
+          <m:acc>
+            <m:accPr>
+              <m:chr m:val="⃗"/>
+              <m:ctrlPr>
+                <w:rPr>
+                  <w:rFonts w:ascii="Cambria Math" w:hAnsi="Cambria Math"/>
+                  <w:i/>
+                  <w:sz w:val="28"/>
+                  <w:szCs w:val="28"/>
+                </w:rPr>
+              </m:ctrlPr>
+            </m:accPr>
+            <m:e>
+              <m:r>
+                <w:rPr>
+                  <w:rFonts w:ascii="Cambria Math" w:hAnsi="Cambria Math"/>
+                  <w:sz w:val="28"/>
+                  <w:szCs w:val="28"/>
+                </w:rPr>
+                <m:t>a</m:t>
+              </m:r>
+            </m:e>
+          </m:acc>
+          <m:r>
+            <w:rPr>
+              <w:rFonts w:ascii="Cambria Math" w:hAnsi="Cambria Math"/>
+              <w:sz w:val="28"/>
+              <w:szCs w:val="28"/>
+            </w:rPr>
+            <m:t>∙</m:t>
+          </m:r>
+          <m:d>
+            <m:dPr>
+              <m:ctrlPr>
+                <w:rPr>
+                  <w:rFonts w:ascii="Cambria Math" w:hAnsi="Cambria Math"/>
+                  <w:i/>
+                  <w:sz w:val="28"/>
+                  <w:szCs w:val="28"/>
+                </w:rPr>
+              </m:ctrlPr>
+            </m:dPr>
+            <m:e>
+              <m:acc>
+                <m:accPr>
+                  <m:chr m:val="⃗"/>
+                  <m:ctrlPr>
+                    <w:rPr>
+                      <w:rFonts w:ascii="Cambria Math" w:hAnsi="Cambria Math"/>
+                      <w:i/>
+                      <w:sz w:val="28"/>
+                      <w:szCs w:val="28"/>
+                    </w:rPr>
+                  </m:ctrlPr>
+                </m:accPr>
+                <m:e>
+                  <m:r>
+                    <w:rPr>
+                      <w:rFonts w:ascii="Cambria Math" w:hAnsi="Cambria Math"/>
+                      <w:sz w:val="28"/>
+                      <w:szCs w:val="28"/>
+                    </w:rPr>
+                    <m:t>b</m:t>
+                  </m:r>
+                </m:e>
+              </m:acc>
+              <m:r>
+                <w:rPr>
+                  <w:rFonts w:ascii="Cambria Math" w:hAnsi="Cambria Math"/>
+                  <w:sz w:val="28"/>
+                  <w:szCs w:val="28"/>
+                </w:rPr>
+                <m:t>+</m:t>
+              </m:r>
+              <m:acc>
+                <m:accPr>
+                  <m:chr m:val="⃗"/>
+                  <m:ctrlPr>
+                    <w:rPr>
+                      <w:rFonts w:ascii="Cambria Math" w:hAnsi="Cambria Math"/>
+                      <w:i/>
+                      <w:sz w:val="28"/>
+                      <w:szCs w:val="28"/>
+                    </w:rPr>
+                  </m:ctrlPr>
+                </m:accPr>
+                <m:e>
+                  <m:r>
+                    <w:rPr>
+                      <w:rFonts w:ascii="Cambria Math" w:hAnsi="Cambria Math"/>
+                      <w:sz w:val="28"/>
+                      <w:szCs w:val="28"/>
+                    </w:rPr>
+                    <m:t>c</m:t>
+                  </m:r>
+                </m:e>
+              </m:acc>
+            </m:e>
+          </m:d>
+          <m:r>
+            <w:rPr>
+              <w:rFonts w:ascii="Cambria Math" w:hAnsi="Cambria Math"/>
+              <w:sz w:val="28"/>
+              <w:szCs w:val="28"/>
+            </w:rPr>
+            <m:t>=</m:t>
+          </m:r>
+          <m:acc>
+            <m:accPr>
+              <m:chr m:val="⃗"/>
+              <m:ctrlPr>
+                <w:rPr>
+                  <w:rFonts w:ascii="Cambria Math" w:hAnsi="Cambria Math"/>
+                  <w:i/>
+                  <w:sz w:val="28"/>
+                  <w:szCs w:val="28"/>
+                </w:rPr>
+              </m:ctrlPr>
+            </m:accPr>
+            <m:e>
+              <m:r>
+                <w:rPr>
+                  <w:rFonts w:ascii="Cambria Math" w:hAnsi="Cambria Math"/>
+                  <w:sz w:val="28"/>
+                  <w:szCs w:val="28"/>
+                </w:rPr>
+                <m:t>a</m:t>
+              </m:r>
+            </m:e>
+          </m:acc>
+          <m:r>
+            <w:rPr>
+              <w:rFonts w:ascii="Cambria Math" w:hAnsi="Cambria Math"/>
+              <w:sz w:val="28"/>
+              <w:szCs w:val="28"/>
+            </w:rPr>
+            <m:t>∙</m:t>
+          </m:r>
+          <m:acc>
+            <m:accPr>
+              <m:chr m:val="⃗"/>
+              <m:ctrlPr>
+                <w:rPr>
+                  <w:rFonts w:ascii="Cambria Math" w:hAnsi="Cambria Math"/>
+                  <w:i/>
+                  <w:sz w:val="28"/>
+                  <w:szCs w:val="28"/>
+                </w:rPr>
+              </m:ctrlPr>
+            </m:accPr>
+            <m:e>
+              <m:r>
+                <w:rPr>
+                  <w:rFonts w:ascii="Cambria Math" w:hAnsi="Cambria Math"/>
+                  <w:sz w:val="28"/>
+                  <w:szCs w:val="28"/>
+                </w:rPr>
+                <m:t>c</m:t>
+              </m:r>
+            </m:e>
+          </m:acc>
+          <m:r>
+            <w:rPr>
+              <w:rFonts w:ascii="Cambria Math" w:hAnsi="Cambria Math"/>
+              <w:sz w:val="28"/>
+              <w:szCs w:val="28"/>
+            </w:rPr>
+            <m:t>+</m:t>
+          </m:r>
+          <m:acc>
+            <m:accPr>
+              <m:chr m:val="⃗"/>
+              <m:ctrlPr>
+                <w:rPr>
+                  <w:rFonts w:ascii="Cambria Math" w:hAnsi="Cambria Math"/>
+                  <w:i/>
+                  <w:sz w:val="28"/>
+                  <w:szCs w:val="28"/>
+                </w:rPr>
+              </m:ctrlPr>
+            </m:accPr>
+            <m:e>
+              <m:r>
+                <w:rPr>
+                  <w:rFonts w:ascii="Cambria Math" w:hAnsi="Cambria Math"/>
+                  <w:sz w:val="28"/>
+                  <w:szCs w:val="28"/>
+                </w:rPr>
+                <m:t>a</m:t>
+              </m:r>
+            </m:e>
+          </m:acc>
+          <m:r>
+            <w:rPr>
+              <w:rFonts w:ascii="Cambria Math" w:hAnsi="Cambria Math"/>
+              <w:sz w:val="28"/>
+              <w:szCs w:val="28"/>
+            </w:rPr>
+            <m:t>∙</m:t>
+          </m:r>
+          <m:acc>
+            <m:accPr>
+              <m:chr m:val="⃗"/>
+              <m:ctrlPr>
+                <w:rPr>
+                  <w:rFonts w:ascii="Cambria Math" w:hAnsi="Cambria Math"/>
+                  <w:i/>
+                  <w:sz w:val="28"/>
+                  <w:szCs w:val="28"/>
+                </w:rPr>
+              </m:ctrlPr>
+            </m:accPr>
+            <m:e>
+              <m:r>
+                <w:rPr>
+                  <w:rFonts w:ascii="Cambria Math" w:hAnsi="Cambria Math"/>
+                  <w:sz w:val="28"/>
+                  <w:szCs w:val="28"/>
+                </w:rPr>
+                <m:t>c</m:t>
+              </m:r>
+            </m:e>
+          </m:acc>
+        </m:oMath>
+      </m:oMathPara>
+    </w:p>
+    <w:p>
+      <w:pPr>
+        <w:rPr>
+          <w:rFonts w:hint="eastAsia"/>
+        </w:rPr>
+      </w:pPr>
+      <m:oMathPara>
+        <m:oMath>
+          <m:d>
+            <m:dPr>
+              <m:ctrlPr>
+                <w:rPr>
+                  <w:rFonts w:ascii="Cambria Math" w:hAnsi="Cambria Math"/>
+                  <w:i/>
+                  <w:sz w:val="28"/>
+                  <w:szCs w:val="28"/>
+                </w:rPr>
+              </m:ctrlPr>
+            </m:dPr>
+            <m:e>
+              <m:r>
+                <w:rPr>
+                  <w:rFonts w:ascii="Cambria Math" w:hAnsi="Cambria Math"/>
+                  <w:sz w:val="28"/>
+                  <w:szCs w:val="28"/>
+                </w:rPr>
+                <m:t>λ</m:t>
+              </m:r>
+              <m:acc>
+                <m:accPr>
+                  <m:chr m:val="⃗"/>
+                  <m:ctrlPr>
+                    <w:rPr>
+                      <w:rFonts w:ascii="Cambria Math" w:hAnsi="Cambria Math"/>
+                      <w:i/>
+                      <w:sz w:val="28"/>
+                      <w:szCs w:val="28"/>
+                    </w:rPr>
+                  </m:ctrlPr>
+                </m:accPr>
+                <m:e>
+                  <m:r>
+                    <w:rPr>
+                      <w:rFonts w:ascii="Cambria Math" w:hAnsi="Cambria Math"/>
+                      <w:sz w:val="28"/>
+                      <w:szCs w:val="28"/>
+                    </w:rPr>
+                    <m:t>a</m:t>
+                  </m:r>
+                </m:e>
+              </m:acc>
+            </m:e>
+          </m:d>
+          <m:r>
+            <w:rPr>
+              <w:rFonts w:ascii="Cambria Math" w:hAnsi="Cambria Math"/>
+              <w:sz w:val="28"/>
+              <w:szCs w:val="28"/>
+            </w:rPr>
+            <m:t>∙</m:t>
+          </m:r>
+          <m:acc>
+            <m:accPr>
+              <m:chr m:val="⃗"/>
+              <m:ctrlPr>
+                <w:rPr>
+                  <w:rFonts w:ascii="Cambria Math" w:hAnsi="Cambria Math"/>
+                  <w:i/>
+                  <w:sz w:val="28"/>
+                  <w:szCs w:val="28"/>
+                </w:rPr>
+              </m:ctrlPr>
+            </m:accPr>
+            <m:e>
+              <m:r>
+                <w:rPr>
+                  <w:rFonts w:ascii="Cambria Math" w:hAnsi="Cambria Math"/>
+                  <w:sz w:val="28"/>
+                  <w:szCs w:val="28"/>
+                </w:rPr>
+                <m:t>b</m:t>
+              </m:r>
+            </m:e>
+          </m:acc>
+          <m:r>
+            <w:rPr>
+              <w:rFonts w:ascii="Cambria Math" w:hAnsi="Cambria Math"/>
+              <w:sz w:val="28"/>
+              <w:szCs w:val="28"/>
+            </w:rPr>
+            <m:t>=λ</m:t>
+          </m:r>
+          <m:d>
+            <m:dPr>
+              <m:ctrlPr>
+                <w:rPr>
+                  <w:rFonts w:ascii="Cambria Math" w:hAnsi="Cambria Math"/>
+                  <w:i/>
+                  <w:sz w:val="28"/>
+                  <w:szCs w:val="28"/>
+                </w:rPr>
+              </m:ctrlPr>
+            </m:dPr>
+            <m:e>
+              <m:acc>
+                <m:accPr>
+                  <m:chr m:val="⃗"/>
+                  <m:ctrlPr>
+                    <w:rPr>
+                      <w:rFonts w:ascii="Cambria Math" w:hAnsi="Cambria Math"/>
+                      <w:i/>
+                      <w:sz w:val="28"/>
+                      <w:szCs w:val="28"/>
+                    </w:rPr>
+                  </m:ctrlPr>
+                </m:accPr>
+                <m:e>
+                  <m:r>
+                    <w:rPr>
+                      <w:rFonts w:ascii="Cambria Math" w:hAnsi="Cambria Math"/>
+                      <w:sz w:val="28"/>
+                      <w:szCs w:val="28"/>
+                    </w:rPr>
+                    <m:t>a</m:t>
+                  </m:r>
+                </m:e>
+              </m:acc>
+              <m:r>
+                <w:rPr>
+                  <w:rFonts w:ascii="Cambria Math" w:hAnsi="Cambria Math"/>
+                  <w:sz w:val="28"/>
+                  <w:szCs w:val="28"/>
+                </w:rPr>
+                <m:t>∙</m:t>
+              </m:r>
+              <m:acc>
+                <m:accPr>
+                  <m:chr m:val="⃗"/>
+                  <m:ctrlPr>
+                    <w:rPr>
+                      <w:rFonts w:ascii="Cambria Math" w:hAnsi="Cambria Math"/>
+                      <w:i/>
+                      <w:sz w:val="28"/>
+                      <w:szCs w:val="28"/>
+                    </w:rPr>
+                  </m:ctrlPr>
+                </m:accPr>
+                <m:e>
+                  <m:r>
+                    <w:rPr>
+                      <w:rFonts w:ascii="Cambria Math" w:hAnsi="Cambria Math"/>
+                      <w:sz w:val="28"/>
+                      <w:szCs w:val="28"/>
+                    </w:rPr>
+                    <m:t>b</m:t>
+                  </m:r>
+                </m:e>
+              </m:acc>
+            </m:e>
+          </m:d>
+          <m:r>
+            <w:rPr>
+              <w:rFonts w:ascii="Cambria Math" w:hAnsi="Cambria Math"/>
+              <w:sz w:val="28"/>
+              <w:szCs w:val="28"/>
+            </w:rPr>
+            <m:t>=</m:t>
+          </m:r>
+          <m:acc>
+            <m:accPr>
+              <m:chr m:val="⃗"/>
+              <m:ctrlPr>
+                <w:rPr>
+                  <w:rFonts w:ascii="Cambria Math" w:hAnsi="Cambria Math"/>
+                  <w:i/>
+                  <w:sz w:val="28"/>
+                  <w:szCs w:val="28"/>
+                </w:rPr>
+              </m:ctrlPr>
+            </m:accPr>
+            <m:e>
+              <m:r>
+                <w:rPr>
+                  <w:rFonts w:ascii="Cambria Math" w:hAnsi="Cambria Math"/>
+                  <w:sz w:val="28"/>
+                  <w:szCs w:val="28"/>
+                </w:rPr>
+                <m:t>a</m:t>
+              </m:r>
+            </m:e>
+          </m:acc>
+          <m:r>
+            <w:rPr>
+              <w:rFonts w:ascii="Cambria Math" w:hAnsi="Cambria Math"/>
+              <w:sz w:val="28"/>
+              <w:szCs w:val="28"/>
+            </w:rPr>
+            <m:t>∙</m:t>
+          </m:r>
+          <m:d>
+            <m:dPr>
+              <m:ctrlPr>
+                <w:rPr>
+                  <w:rFonts w:ascii="Cambria Math" w:hAnsi="Cambria Math"/>
+                  <w:i/>
+                  <w:sz w:val="28"/>
+                  <w:szCs w:val="28"/>
+                </w:rPr>
+              </m:ctrlPr>
+            </m:dPr>
+            <m:e>
+              <m:r>
+                <w:rPr>
+                  <w:rFonts w:ascii="Cambria Math" w:hAnsi="Cambria Math"/>
+                  <w:sz w:val="28"/>
+                  <w:szCs w:val="28"/>
+                </w:rPr>
+                <m:t>λ</m:t>
+              </m:r>
+              <m:acc>
+                <m:accPr>
+                  <m:chr m:val="⃗"/>
+                  <m:ctrlPr>
+                    <w:rPr>
+                      <w:rFonts w:ascii="Cambria Math" w:hAnsi="Cambria Math"/>
+                      <w:i/>
+                      <w:sz w:val="28"/>
+                      <w:szCs w:val="28"/>
+                    </w:rPr>
+                  </m:ctrlPr>
+                </m:accPr>
+                <m:e>
+                  <m:r>
+                    <w:rPr>
+                      <w:rFonts w:ascii="Cambria Math" w:hAnsi="Cambria Math"/>
+                      <w:sz w:val="28"/>
+                      <w:szCs w:val="28"/>
+                    </w:rPr>
+                    <m:t>b</m:t>
+                  </m:r>
+                </m:e>
+              </m:acc>
+            </m:e>
+          </m:d>
         </m:oMath>
       </m:oMathPara>
     </w:p>
@@ -1482,6 +2098,733 @@
                   </m:r>
                 </m:sub>
               </m:sSub>
+            </m:e>
+          </m:d>
+        </m:oMath>
+      </m:oMathPara>
+    </w:p>
+    <w:p>
+      <w:pPr>
+        <w:rPr>
+          <w:sz w:val="28"/>
+          <w:szCs w:val="28"/>
+        </w:rPr>
+      </w:pPr>
+      <m:oMathPara>
+        <m:oMath>
+          <m:acc>
+            <m:accPr>
+              <m:chr m:val="⃗"/>
+              <m:ctrlPr>
+                <w:rPr>
+                  <w:rFonts w:ascii="Cambria Math" w:hAnsi="Cambria Math"/>
+                  <w:i/>
+                  <w:sz w:val="28"/>
+                  <w:szCs w:val="28"/>
+                </w:rPr>
+              </m:ctrlPr>
+            </m:accPr>
+            <m:e>
+              <m:r>
+                <w:rPr>
+                  <w:rFonts w:ascii="Cambria Math" w:hAnsi="Cambria Math"/>
+                  <w:sz w:val="28"/>
+                  <w:szCs w:val="28"/>
+                </w:rPr>
+                <m:t>a</m:t>
+              </m:r>
+            </m:e>
+          </m:acc>
+          <m:r>
+            <w:rPr>
+              <w:rFonts w:ascii="Cambria Math" w:hAnsi="Cambria Math"/>
+              <w:sz w:val="28"/>
+              <w:szCs w:val="28"/>
+            </w:rPr>
+            <m:t>×</m:t>
+          </m:r>
+          <m:d>
+            <m:dPr>
+              <m:ctrlPr>
+                <w:rPr>
+                  <w:rFonts w:ascii="Cambria Math" w:hAnsi="Cambria Math"/>
+                  <w:i/>
+                  <w:sz w:val="28"/>
+                  <w:szCs w:val="28"/>
+                </w:rPr>
+              </m:ctrlPr>
+            </m:dPr>
+            <m:e>
+              <m:acc>
+                <m:accPr>
+                  <m:chr m:val="⃗"/>
+                  <m:ctrlPr>
+                    <w:rPr>
+                      <w:rFonts w:ascii="Cambria Math" w:hAnsi="Cambria Math"/>
+                      <w:i/>
+                      <w:sz w:val="28"/>
+                      <w:szCs w:val="28"/>
+                    </w:rPr>
+                  </m:ctrlPr>
+                </m:accPr>
+                <m:e>
+                  <m:r>
+                    <w:rPr>
+                      <w:rFonts w:ascii="Cambria Math" w:hAnsi="Cambria Math"/>
+                      <w:sz w:val="28"/>
+                      <w:szCs w:val="28"/>
+                    </w:rPr>
+                    <m:t>b</m:t>
+                  </m:r>
+                </m:e>
+              </m:acc>
+              <m:r>
+                <w:rPr>
+                  <w:rFonts w:ascii="Cambria Math" w:hAnsi="Cambria Math"/>
+                  <w:sz w:val="28"/>
+                  <w:szCs w:val="28"/>
+                </w:rPr>
+                <m:t>+</m:t>
+              </m:r>
+              <m:acc>
+                <m:accPr>
+                  <m:chr m:val="⃗"/>
+                  <m:ctrlPr>
+                    <w:rPr>
+                      <w:rFonts w:ascii="Cambria Math" w:hAnsi="Cambria Math"/>
+                      <w:i/>
+                      <w:sz w:val="28"/>
+                      <w:szCs w:val="28"/>
+                    </w:rPr>
+                  </m:ctrlPr>
+                </m:accPr>
+                <m:e>
+                  <m:r>
+                    <w:rPr>
+                      <w:rFonts w:ascii="Cambria Math" w:hAnsi="Cambria Math" w:hint="eastAsia"/>
+                      <w:sz w:val="28"/>
+                      <w:szCs w:val="28"/>
+                    </w:rPr>
+                    <m:t>c</m:t>
+                  </m:r>
+                </m:e>
+              </m:acc>
+            </m:e>
+          </m:d>
+          <m:r>
+            <w:rPr>
+              <w:rFonts w:ascii="Cambria Math" w:hAnsi="Cambria Math"/>
+              <w:sz w:val="28"/>
+              <w:szCs w:val="28"/>
+            </w:rPr>
+            <m:t>=</m:t>
+          </m:r>
+          <m:acc>
+            <m:accPr>
+              <m:chr m:val="⃗"/>
+              <m:ctrlPr>
+                <w:rPr>
+                  <w:rFonts w:ascii="Cambria Math" w:hAnsi="Cambria Math"/>
+                  <w:i/>
+                  <w:sz w:val="28"/>
+                  <w:szCs w:val="28"/>
+                </w:rPr>
+              </m:ctrlPr>
+            </m:accPr>
+            <m:e>
+              <m:r>
+                <w:rPr>
+                  <w:rFonts w:ascii="Cambria Math" w:hAnsi="Cambria Math"/>
+                  <w:sz w:val="28"/>
+                  <w:szCs w:val="28"/>
+                </w:rPr>
+                <m:t>a</m:t>
+              </m:r>
+            </m:e>
+          </m:acc>
+          <m:r>
+            <w:rPr>
+              <w:rFonts w:ascii="Cambria Math" w:hAnsi="Cambria Math"/>
+              <w:sz w:val="28"/>
+              <w:szCs w:val="28"/>
+            </w:rPr>
+            <m:t>×</m:t>
+          </m:r>
+          <m:acc>
+            <m:accPr>
+              <m:chr m:val="⃗"/>
+              <m:ctrlPr>
+                <w:rPr>
+                  <w:rFonts w:ascii="Cambria Math" w:hAnsi="Cambria Math"/>
+                  <w:i/>
+                  <w:sz w:val="28"/>
+                  <w:szCs w:val="28"/>
+                </w:rPr>
+              </m:ctrlPr>
+            </m:accPr>
+            <m:e>
+              <m:r>
+                <w:rPr>
+                  <w:rFonts w:ascii="Cambria Math" w:hAnsi="Cambria Math"/>
+                  <w:sz w:val="28"/>
+                  <w:szCs w:val="28"/>
+                </w:rPr>
+                <m:t>b</m:t>
+              </m:r>
+            </m:e>
+          </m:acc>
+          <m:r>
+            <w:rPr>
+              <w:rFonts w:ascii="Cambria Math" w:hAnsi="Cambria Math"/>
+              <w:sz w:val="28"/>
+              <w:szCs w:val="28"/>
+            </w:rPr>
+            <m:t>+</m:t>
+          </m:r>
+          <m:acc>
+            <m:accPr>
+              <m:chr m:val="⃗"/>
+              <m:ctrlPr>
+                <w:rPr>
+                  <w:rFonts w:ascii="Cambria Math" w:hAnsi="Cambria Math"/>
+                  <w:i/>
+                  <w:sz w:val="28"/>
+                  <w:szCs w:val="28"/>
+                </w:rPr>
+              </m:ctrlPr>
+            </m:accPr>
+            <m:e>
+              <m:r>
+                <w:rPr>
+                  <w:rFonts w:ascii="Cambria Math" w:hAnsi="Cambria Math"/>
+                  <w:sz w:val="28"/>
+                  <w:szCs w:val="28"/>
+                </w:rPr>
+                <m:t>a</m:t>
+              </m:r>
+            </m:e>
+          </m:acc>
+          <m:r>
+            <w:rPr>
+              <w:rFonts w:ascii="Cambria Math" w:hAnsi="Cambria Math"/>
+              <w:sz w:val="28"/>
+              <w:szCs w:val="28"/>
+            </w:rPr>
+            <m:t>×</m:t>
+          </m:r>
+          <m:acc>
+            <m:accPr>
+              <m:chr m:val="⃗"/>
+              <m:ctrlPr>
+                <w:rPr>
+                  <w:rFonts w:ascii="Cambria Math" w:hAnsi="Cambria Math"/>
+                  <w:i/>
+                  <w:sz w:val="28"/>
+                  <w:szCs w:val="28"/>
+                </w:rPr>
+              </m:ctrlPr>
+            </m:accPr>
+            <m:e>
+              <m:r>
+                <w:rPr>
+                  <w:rFonts w:ascii="Cambria Math" w:hAnsi="Cambria Math" w:hint="eastAsia"/>
+                  <w:sz w:val="28"/>
+                  <w:szCs w:val="28"/>
+                </w:rPr>
+                <m:t>c</m:t>
+              </m:r>
+            </m:e>
+          </m:acc>
+        </m:oMath>
+      </m:oMathPara>
+    </w:p>
+    <w:p>
+      <w:pPr>
+        <w:rPr>
+          <w:sz w:val="28"/>
+          <w:szCs w:val="28"/>
+        </w:rPr>
+      </w:pPr>
+      <m:oMathPara>
+        <m:oMath>
+          <m:d>
+            <m:dPr>
+              <m:ctrlPr>
+                <w:rPr>
+                  <w:rFonts w:ascii="Cambria Math" w:hAnsi="Cambria Math"/>
+                  <w:i/>
+                  <w:sz w:val="28"/>
+                  <w:szCs w:val="28"/>
+                </w:rPr>
+              </m:ctrlPr>
+            </m:dPr>
+            <m:e>
+              <m:acc>
+                <m:accPr>
+                  <m:chr m:val="⃗"/>
+                  <m:ctrlPr>
+                    <w:rPr>
+                      <w:rFonts w:ascii="Cambria Math" w:hAnsi="Cambria Math"/>
+                      <w:i/>
+                      <w:sz w:val="28"/>
+                      <w:szCs w:val="28"/>
+                    </w:rPr>
+                  </m:ctrlPr>
+                </m:accPr>
+                <m:e>
+                  <m:r>
+                    <w:rPr>
+                      <w:rFonts w:ascii="Cambria Math" w:hAnsi="Cambria Math"/>
+                      <w:sz w:val="28"/>
+                      <w:szCs w:val="28"/>
+                    </w:rPr>
+                    <m:t>a</m:t>
+                  </m:r>
+                </m:e>
+              </m:acc>
+              <m:r>
+                <w:rPr>
+                  <w:rFonts w:ascii="Cambria Math" w:hAnsi="Cambria Math"/>
+                  <w:sz w:val="28"/>
+                  <w:szCs w:val="28"/>
+                </w:rPr>
+                <m:t>+</m:t>
+              </m:r>
+              <m:acc>
+                <m:accPr>
+                  <m:chr m:val="⃗"/>
+                  <m:ctrlPr>
+                    <w:rPr>
+                      <w:rFonts w:ascii="Cambria Math" w:hAnsi="Cambria Math"/>
+                      <w:i/>
+                      <w:sz w:val="28"/>
+                      <w:szCs w:val="28"/>
+                    </w:rPr>
+                  </m:ctrlPr>
+                </m:accPr>
+                <m:e>
+                  <m:r>
+                    <w:rPr>
+                      <w:rFonts w:ascii="Cambria Math" w:hAnsi="Cambria Math"/>
+                      <w:sz w:val="28"/>
+                      <w:szCs w:val="28"/>
+                    </w:rPr>
+                    <m:t>b</m:t>
+                  </m:r>
+                </m:e>
+              </m:acc>
+            </m:e>
+          </m:d>
+          <m:r>
+            <w:rPr>
+              <w:rFonts w:ascii="Cambria Math" w:hAnsi="Cambria Math"/>
+              <w:sz w:val="28"/>
+              <w:szCs w:val="28"/>
+            </w:rPr>
+            <m:t>×</m:t>
+          </m:r>
+          <m:acc>
+            <m:accPr>
+              <m:chr m:val="⃗"/>
+              <m:ctrlPr>
+                <w:rPr>
+                  <w:rFonts w:ascii="Cambria Math" w:hAnsi="Cambria Math"/>
+                  <w:i/>
+                  <w:sz w:val="28"/>
+                  <w:szCs w:val="28"/>
+                </w:rPr>
+              </m:ctrlPr>
+            </m:accPr>
+            <m:e>
+              <m:r>
+                <w:rPr>
+                  <w:rFonts w:ascii="Cambria Math" w:hAnsi="Cambria Math" w:hint="eastAsia"/>
+                  <w:sz w:val="28"/>
+                  <w:szCs w:val="28"/>
+                </w:rPr>
+                <m:t>c</m:t>
+              </m:r>
+            </m:e>
+          </m:acc>
+          <m:r>
+            <w:rPr>
+              <w:rFonts w:ascii="Cambria Math" w:hAnsi="Cambria Math"/>
+              <w:sz w:val="28"/>
+              <w:szCs w:val="28"/>
+            </w:rPr>
+            <m:t>=</m:t>
+          </m:r>
+          <m:acc>
+            <m:accPr>
+              <m:chr m:val="⃗"/>
+              <m:ctrlPr>
+                <w:rPr>
+                  <w:rFonts w:ascii="Cambria Math" w:hAnsi="Cambria Math"/>
+                  <w:i/>
+                  <w:sz w:val="28"/>
+                  <w:szCs w:val="28"/>
+                </w:rPr>
+              </m:ctrlPr>
+            </m:accPr>
+            <m:e>
+              <m:r>
+                <w:rPr>
+                  <w:rFonts w:ascii="Cambria Math" w:hAnsi="Cambria Math"/>
+                  <w:sz w:val="28"/>
+                  <w:szCs w:val="28"/>
+                </w:rPr>
+                <m:t>a</m:t>
+              </m:r>
+            </m:e>
+          </m:acc>
+          <m:r>
+            <w:rPr>
+              <w:rFonts w:ascii="Cambria Math" w:hAnsi="Cambria Math"/>
+              <w:sz w:val="28"/>
+              <w:szCs w:val="28"/>
+            </w:rPr>
+            <m:t>×</m:t>
+          </m:r>
+          <m:acc>
+            <m:accPr>
+              <m:chr m:val="⃗"/>
+              <m:ctrlPr>
+                <w:rPr>
+                  <w:rFonts w:ascii="Cambria Math" w:hAnsi="Cambria Math"/>
+                  <w:i/>
+                  <w:sz w:val="28"/>
+                  <w:szCs w:val="28"/>
+                </w:rPr>
+              </m:ctrlPr>
+            </m:accPr>
+            <m:e>
+              <m:r>
+                <w:rPr>
+                  <w:rFonts w:ascii="Cambria Math" w:hAnsi="Cambria Math" w:hint="eastAsia"/>
+                  <w:sz w:val="28"/>
+                  <w:szCs w:val="28"/>
+                </w:rPr>
+                <m:t>c</m:t>
+              </m:r>
+            </m:e>
+          </m:acc>
+          <m:r>
+            <w:rPr>
+              <w:rFonts w:ascii="Cambria Math" w:hAnsi="Cambria Math"/>
+              <w:sz w:val="28"/>
+              <w:szCs w:val="28"/>
+            </w:rPr>
+            <m:t>+</m:t>
+          </m:r>
+          <m:acc>
+            <m:accPr>
+              <m:chr m:val="⃗"/>
+              <m:ctrlPr>
+                <w:rPr>
+                  <w:rFonts w:ascii="Cambria Math" w:hAnsi="Cambria Math"/>
+                  <w:i/>
+                  <w:sz w:val="28"/>
+                  <w:szCs w:val="28"/>
+                </w:rPr>
+              </m:ctrlPr>
+            </m:accPr>
+            <m:e>
+              <m:r>
+                <w:rPr>
+                  <w:rFonts w:ascii="Cambria Math" w:hAnsi="Cambria Math"/>
+                  <w:sz w:val="28"/>
+                  <w:szCs w:val="28"/>
+                </w:rPr>
+                <m:t>b</m:t>
+              </m:r>
+            </m:e>
+          </m:acc>
+          <m:r>
+            <w:rPr>
+              <w:rFonts w:ascii="Cambria Math" w:hAnsi="Cambria Math"/>
+              <w:sz w:val="28"/>
+              <w:szCs w:val="28"/>
+            </w:rPr>
+            <m:t>×</m:t>
+          </m:r>
+          <m:acc>
+            <m:accPr>
+              <m:chr m:val="⃗"/>
+              <m:ctrlPr>
+                <w:rPr>
+                  <w:rFonts w:ascii="Cambria Math" w:hAnsi="Cambria Math"/>
+                  <w:i/>
+                  <w:sz w:val="28"/>
+                  <w:szCs w:val="28"/>
+                </w:rPr>
+              </m:ctrlPr>
+            </m:accPr>
+            <m:e>
+              <m:r>
+                <w:rPr>
+                  <w:rFonts w:ascii="Cambria Math" w:hAnsi="Cambria Math" w:hint="eastAsia"/>
+                  <w:sz w:val="28"/>
+                  <w:szCs w:val="28"/>
+                </w:rPr>
+                <m:t>c</m:t>
+              </m:r>
+            </m:e>
+          </m:acc>
+        </m:oMath>
+      </m:oMathPara>
+    </w:p>
+    <w:p>
+      <w:pPr>
+        <w:rPr>
+          <w:rFonts w:hint="eastAsia"/>
+          <w:sz w:val="28"/>
+          <w:szCs w:val="28"/>
+        </w:rPr>
+      </w:pPr>
+      <m:oMathPara>
+        <m:oMath>
+          <m:d>
+            <m:dPr>
+              <m:ctrlPr>
+                <w:rPr>
+                  <w:rFonts w:ascii="Cambria Math" w:hAnsi="Cambria Math"/>
+                  <w:i/>
+                  <w:sz w:val="28"/>
+                  <w:szCs w:val="28"/>
+                </w:rPr>
+              </m:ctrlPr>
+            </m:dPr>
+            <m:e>
+              <m:r>
+                <w:rPr>
+                  <w:rFonts w:ascii="Cambria Math" w:hAnsi="Cambria Math"/>
+                  <w:sz w:val="28"/>
+                  <w:szCs w:val="28"/>
+                </w:rPr>
+                <m:t>λ</m:t>
+              </m:r>
+              <m:acc>
+                <m:accPr>
+                  <m:chr m:val="⃗"/>
+                  <m:ctrlPr>
+                    <w:rPr>
+                      <w:rFonts w:ascii="Cambria Math" w:hAnsi="Cambria Math"/>
+                      <w:i/>
+                      <w:sz w:val="28"/>
+                      <w:szCs w:val="28"/>
+                    </w:rPr>
+                  </m:ctrlPr>
+                </m:accPr>
+                <m:e>
+                  <m:r>
+                    <w:rPr>
+                      <w:rFonts w:ascii="Cambria Math" w:hAnsi="Cambria Math"/>
+                      <w:sz w:val="28"/>
+                      <w:szCs w:val="28"/>
+                    </w:rPr>
+                    <m:t>a</m:t>
+                  </m:r>
+                </m:e>
+              </m:acc>
+            </m:e>
+          </m:d>
+          <m:r>
+            <w:rPr>
+              <w:rFonts w:ascii="Cambria Math" w:hAnsi="Cambria Math"/>
+              <w:sz w:val="28"/>
+              <w:szCs w:val="28"/>
+            </w:rPr>
+            <m:t>×</m:t>
+          </m:r>
+          <m:acc>
+            <m:accPr>
+              <m:chr m:val="⃗"/>
+              <m:ctrlPr>
+                <w:rPr>
+                  <w:rFonts w:ascii="Cambria Math" w:hAnsi="Cambria Math"/>
+                  <w:i/>
+                  <w:sz w:val="28"/>
+                  <w:szCs w:val="28"/>
+                </w:rPr>
+              </m:ctrlPr>
+            </m:accPr>
+            <m:e>
+              <m:r>
+                <w:rPr>
+                  <w:rFonts w:ascii="Cambria Math" w:hAnsi="Cambria Math"/>
+                  <w:sz w:val="28"/>
+                  <w:szCs w:val="28"/>
+                </w:rPr>
+                <m:t>b</m:t>
+              </m:r>
+            </m:e>
+          </m:acc>
+          <m:r>
+            <w:rPr>
+              <w:rFonts w:ascii="Cambria Math" w:hAnsi="Cambria Math"/>
+              <w:sz w:val="28"/>
+              <w:szCs w:val="28"/>
+            </w:rPr>
+            <m:t>=</m:t>
+          </m:r>
+          <m:r>
+            <w:rPr>
+              <w:rFonts w:ascii="Cambria Math" w:hAnsi="Cambria Math"/>
+              <w:sz w:val="28"/>
+              <w:szCs w:val="28"/>
+            </w:rPr>
+            <m:t>λ</m:t>
+          </m:r>
+          <m:d>
+            <m:dPr>
+              <m:ctrlPr>
+                <w:rPr>
+                  <w:rFonts w:ascii="Cambria Math" w:hAnsi="Cambria Math"/>
+                  <w:i/>
+                  <w:sz w:val="28"/>
+                  <w:szCs w:val="28"/>
+                </w:rPr>
+              </m:ctrlPr>
+            </m:dPr>
+            <m:e>
+              <m:acc>
+                <m:accPr>
+                  <m:chr m:val="⃗"/>
+                  <m:ctrlPr>
+                    <w:rPr>
+                      <w:rFonts w:ascii="Cambria Math" w:hAnsi="Cambria Math"/>
+                      <w:i/>
+                      <w:sz w:val="28"/>
+                      <w:szCs w:val="28"/>
+                    </w:rPr>
+                  </m:ctrlPr>
+                </m:accPr>
+                <m:e>
+                  <m:r>
+                    <w:rPr>
+                      <w:rFonts w:ascii="Cambria Math" w:hAnsi="Cambria Math"/>
+                      <w:sz w:val="28"/>
+                      <w:szCs w:val="28"/>
+                    </w:rPr>
+                    <m:t>a</m:t>
+                  </m:r>
+                </m:e>
+              </m:acc>
+              <m:r>
+                <w:rPr>
+                  <w:rFonts w:ascii="Cambria Math" w:hAnsi="Cambria Math"/>
+                  <w:sz w:val="28"/>
+                  <w:szCs w:val="28"/>
+                </w:rPr>
+                <m:t>×</m:t>
+              </m:r>
+              <m:acc>
+                <m:accPr>
+                  <m:chr m:val="⃗"/>
+                  <m:ctrlPr>
+                    <w:rPr>
+                      <w:rFonts w:ascii="Cambria Math" w:hAnsi="Cambria Math"/>
+                      <w:i/>
+                      <w:sz w:val="28"/>
+                      <w:szCs w:val="28"/>
+                    </w:rPr>
+                  </m:ctrlPr>
+                </m:accPr>
+                <m:e>
+                  <m:r>
+                    <w:rPr>
+                      <w:rFonts w:ascii="Cambria Math" w:hAnsi="Cambria Math"/>
+                      <w:sz w:val="28"/>
+                      <w:szCs w:val="28"/>
+                    </w:rPr>
+                    <m:t>b</m:t>
+                  </m:r>
+                </m:e>
+              </m:acc>
+            </m:e>
+          </m:d>
+          <m:r>
+            <w:rPr>
+              <w:rFonts w:ascii="Cambria Math" w:hAnsi="Cambria Math"/>
+              <w:sz w:val="28"/>
+              <w:szCs w:val="28"/>
+            </w:rPr>
+            <m:t>=</m:t>
+          </m:r>
+          <m:acc>
+            <m:accPr>
+              <m:chr m:val="⃗"/>
+              <m:ctrlPr>
+                <w:rPr>
+                  <w:rFonts w:ascii="Cambria Math" w:hAnsi="Cambria Math"/>
+                  <w:i/>
+                  <w:sz w:val="28"/>
+                  <w:szCs w:val="28"/>
+                </w:rPr>
+              </m:ctrlPr>
+            </m:accPr>
+            <m:e>
+              <m:r>
+                <w:rPr>
+                  <w:rFonts w:ascii="Cambria Math" w:hAnsi="Cambria Math"/>
+                  <w:sz w:val="28"/>
+                  <w:szCs w:val="28"/>
+                </w:rPr>
+                <m:t>a</m:t>
+              </m:r>
+            </m:e>
+          </m:acc>
+          <m:r>
+            <w:rPr>
+              <w:rFonts w:ascii="Cambria Math" w:hAnsi="Cambria Math"/>
+              <w:sz w:val="28"/>
+              <w:szCs w:val="28"/>
+            </w:rPr>
+            <m:t>×</m:t>
+          </m:r>
+          <m:d>
+            <m:dPr>
+              <m:ctrlPr>
+                <w:rPr>
+                  <w:rFonts w:ascii="Cambria Math" w:hAnsi="Cambria Math"/>
+                  <w:i/>
+                  <w:sz w:val="28"/>
+                  <w:szCs w:val="28"/>
+                </w:rPr>
+              </m:ctrlPr>
+            </m:dPr>
+            <m:e>
+              <m:r>
+                <w:rPr>
+                  <w:rFonts w:ascii="Cambria Math" w:hAnsi="Cambria Math"/>
+                  <w:sz w:val="28"/>
+                  <w:szCs w:val="28"/>
+                </w:rPr>
+                <m:t>λ</m:t>
+              </m:r>
+              <m:acc>
+                <m:accPr>
+                  <m:chr m:val="⃗"/>
+                  <m:ctrlPr>
+                    <w:rPr>
+                      <w:rFonts w:ascii="Cambria Math" w:hAnsi="Cambria Math"/>
+                      <w:i/>
+                      <w:sz w:val="28"/>
+                      <w:szCs w:val="28"/>
+                    </w:rPr>
+                  </m:ctrlPr>
+                </m:accPr>
+                <m:e>
+                  <m:r>
+                    <w:rPr>
+                      <w:rFonts w:ascii="Cambria Math" w:hAnsi="Cambria Math"/>
+                      <w:sz w:val="28"/>
+                      <w:szCs w:val="28"/>
+                    </w:rPr>
+                    <m:t>b</m:t>
+                  </m:r>
+                </m:e>
+              </m:acc>
             </m:e>
           </m:d>
         </m:oMath>
@@ -1693,6 +3036,7 @@
               <w:sz w:val="28"/>
               <w:szCs w:val="28"/>
             </w:rPr>
+            <w:lastRenderedPageBreak/>
             <m:t>NLerp</m:t>
           </m:r>
           <m:d>
@@ -2260,10 +3604,369 @@
     <w:p>
       <w:pPr>
         <w:pStyle w:val="2"/>
+        <w:rPr>
+          <w:rFonts w:hint="eastAsia"/>
+        </w:rPr>
       </w:pPr>
       <w:r>
         <w:t>Matrix</w:t>
       </w:r>
+    </w:p>
+    <w:p>
+      <w:pPr>
+        <w:rPr>
+          <w:sz w:val="28"/>
+          <w:szCs w:val="28"/>
+        </w:rPr>
+      </w:pPr>
+      <m:oMathPara>
+        <m:oMath>
+          <m:sSub>
+            <m:sSubPr>
+              <m:ctrlPr>
+                <w:rPr>
+                  <w:rFonts w:ascii="Cambria Math" w:hAnsi="Cambria Math"/>
+                  <w:i/>
+                  <w:sz w:val="28"/>
+                  <w:szCs w:val="28"/>
+                </w:rPr>
+              </m:ctrlPr>
+            </m:sSubPr>
+            <m:e>
+              <m:r>
+                <w:rPr>
+                  <w:rFonts w:ascii="Cambria Math" w:hAnsi="Cambria Math"/>
+                  <w:sz w:val="28"/>
+                  <w:szCs w:val="28"/>
+                </w:rPr>
+                <m:t>M</m:t>
+              </m:r>
+            </m:e>
+            <m:sub>
+              <m:r>
+                <w:rPr>
+                  <w:rFonts w:ascii="Cambria Math" w:hAnsi="Cambria Math"/>
+                  <w:sz w:val="28"/>
+                  <w:szCs w:val="28"/>
+                </w:rPr>
+                <m:t>1</m:t>
+              </m:r>
+            </m:sub>
+          </m:sSub>
+          <m:r>
+            <w:rPr>
+              <w:rFonts w:ascii="Cambria Math" w:hAnsi="Cambria Math"/>
+              <w:sz w:val="28"/>
+              <w:szCs w:val="28"/>
+            </w:rPr>
+            <m:t>=</m:t>
+          </m:r>
+          <m:d>
+            <m:dPr>
+              <m:begChr m:val="["/>
+              <m:endChr m:val="]"/>
+              <m:ctrlPr>
+                <w:rPr>
+                  <w:rFonts w:ascii="Cambria Math" w:hAnsi="Cambria Math"/>
+                  <w:i/>
+                  <w:sz w:val="28"/>
+                  <w:szCs w:val="28"/>
+                </w:rPr>
+              </m:ctrlPr>
+            </m:dPr>
+            <m:e>
+              <m:m>
+                <m:mPr>
+                  <m:mcs>
+                    <m:mc>
+                      <m:mcPr>
+                        <m:count m:val="2"/>
+                        <m:mcJc m:val="center"/>
+                      </m:mcPr>
+                    </m:mc>
+                  </m:mcs>
+                  <m:ctrlPr>
+                    <w:rPr>
+                      <w:rFonts w:ascii="Cambria Math" w:hAnsi="Cambria Math"/>
+                      <w:i/>
+                      <w:sz w:val="28"/>
+                      <w:szCs w:val="28"/>
+                    </w:rPr>
+                  </m:ctrlPr>
+                </m:mPr>
+                <m:mr>
+                  <m:e>
+                    <m:m>
+                      <m:mPr>
+                        <m:mcs>
+                          <m:mc>
+                            <m:mcPr>
+                              <m:count m:val="2"/>
+                              <m:mcJc m:val="center"/>
+                            </m:mcPr>
+                          </m:mc>
+                        </m:mcs>
+                        <m:ctrlPr>
+                          <w:rPr>
+                            <w:rFonts w:ascii="Cambria Math" w:hAnsi="Cambria Math"/>
+                            <w:i/>
+                            <w:sz w:val="28"/>
+                            <w:szCs w:val="28"/>
+                          </w:rPr>
+                        </m:ctrlPr>
+                      </m:mPr>
+                      <m:mr>
+                        <m:e>
+                          <m:r>
+                            <w:rPr>
+                              <w:rFonts w:ascii="Cambria Math" w:hAnsi="Cambria Math"/>
+                              <w:sz w:val="28"/>
+                              <w:szCs w:val="28"/>
+                            </w:rPr>
+                            <m:t>1</m:t>
+                          </m:r>
+                        </m:e>
+                        <m:e>
+                          <m:r>
+                            <w:rPr>
+                              <w:rFonts w:ascii="Cambria Math" w:hAnsi="Cambria Math"/>
+                              <w:sz w:val="28"/>
+                              <w:szCs w:val="28"/>
+                            </w:rPr>
+                            <m:t>0</m:t>
+                          </m:r>
+                        </m:e>
+                      </m:mr>
+                      <m:mr>
+                        <m:e>
+                          <m:r>
+                            <w:rPr>
+                              <w:rFonts w:ascii="Cambria Math" w:hAnsi="Cambria Math"/>
+                              <w:sz w:val="28"/>
+                              <w:szCs w:val="28"/>
+                            </w:rPr>
+                            <m:t>0</m:t>
+                          </m:r>
+                        </m:e>
+                        <m:e>
+                          <m:r>
+                            <w:rPr>
+                              <w:rFonts w:ascii="Cambria Math" w:hAnsi="Cambria Math"/>
+                              <w:sz w:val="28"/>
+                              <w:szCs w:val="28"/>
+                            </w:rPr>
+                            <m:t>1</m:t>
+                          </m:r>
+                        </m:e>
+                      </m:mr>
+                    </m:m>
+                  </m:e>
+                  <m:e>
+                    <m:m>
+                      <m:mPr>
+                        <m:mcs>
+                          <m:mc>
+                            <m:mcPr>
+                              <m:count m:val="2"/>
+                              <m:mcJc m:val="center"/>
+                            </m:mcPr>
+                          </m:mc>
+                        </m:mcs>
+                        <m:ctrlPr>
+                          <w:rPr>
+                            <w:rFonts w:ascii="Cambria Math" w:hAnsi="Cambria Math"/>
+                            <w:i/>
+                            <w:sz w:val="28"/>
+                            <w:szCs w:val="28"/>
+                          </w:rPr>
+                        </m:ctrlPr>
+                      </m:mPr>
+                      <m:mr>
+                        <m:e>
+                          <m:r>
+                            <w:rPr>
+                              <w:rFonts w:ascii="Cambria Math" w:hAnsi="Cambria Math"/>
+                              <w:sz w:val="28"/>
+                              <w:szCs w:val="28"/>
+                            </w:rPr>
+                            <m:t>0</m:t>
+                          </m:r>
+                        </m:e>
+                        <m:e>
+                          <m:r>
+                            <w:rPr>
+                              <w:rFonts w:ascii="Cambria Math" w:hAnsi="Cambria Math"/>
+                              <w:sz w:val="28"/>
+                              <w:szCs w:val="28"/>
+                            </w:rPr>
+                            <m:t>0</m:t>
+                          </m:r>
+                        </m:e>
+                      </m:mr>
+                      <m:mr>
+                        <m:e>
+                          <m:r>
+                            <w:rPr>
+                              <w:rFonts w:ascii="Cambria Math" w:hAnsi="Cambria Math"/>
+                              <w:sz w:val="28"/>
+                              <w:szCs w:val="28"/>
+                            </w:rPr>
+                            <m:t>0</m:t>
+                          </m:r>
+                        </m:e>
+                        <m:e>
+                          <m:r>
+                            <w:rPr>
+                              <w:rFonts w:ascii="Cambria Math" w:hAnsi="Cambria Math"/>
+                              <w:sz w:val="28"/>
+                              <w:szCs w:val="28"/>
+                            </w:rPr>
+                            <m:t>0</m:t>
+                          </m:r>
+                        </m:e>
+                      </m:mr>
+                    </m:m>
+                  </m:e>
+                </m:mr>
+                <m:mr>
+                  <m:e>
+                    <m:m>
+                      <m:mPr>
+                        <m:mcs>
+                          <m:mc>
+                            <m:mcPr>
+                              <m:count m:val="2"/>
+                              <m:mcJc m:val="center"/>
+                            </m:mcPr>
+                          </m:mc>
+                        </m:mcs>
+                        <m:ctrlPr>
+                          <w:rPr>
+                            <w:rFonts w:ascii="Cambria Math" w:hAnsi="Cambria Math"/>
+                            <w:i/>
+                            <w:sz w:val="28"/>
+                            <w:szCs w:val="28"/>
+                          </w:rPr>
+                        </m:ctrlPr>
+                      </m:mPr>
+                      <m:mr>
+                        <m:e>
+                          <m:r>
+                            <w:rPr>
+                              <w:rFonts w:ascii="Cambria Math" w:hAnsi="Cambria Math"/>
+                              <w:sz w:val="28"/>
+                              <w:szCs w:val="28"/>
+                            </w:rPr>
+                            <m:t>0</m:t>
+                          </m:r>
+                        </m:e>
+                        <m:e>
+                          <m:r>
+                            <w:rPr>
+                              <w:rFonts w:ascii="Cambria Math" w:hAnsi="Cambria Math"/>
+                              <w:sz w:val="28"/>
+                              <w:szCs w:val="28"/>
+                            </w:rPr>
+                            <m:t>0</m:t>
+                          </m:r>
+                        </m:e>
+                      </m:mr>
+                      <m:mr>
+                        <m:e>
+                          <m:r>
+                            <w:rPr>
+                              <w:rFonts w:ascii="Cambria Math" w:hAnsi="Cambria Math"/>
+                              <w:sz w:val="28"/>
+                              <w:szCs w:val="28"/>
+                            </w:rPr>
+                            <m:t>0</m:t>
+                          </m:r>
+                        </m:e>
+                        <m:e>
+                          <m:r>
+                            <w:rPr>
+                              <w:rFonts w:ascii="Cambria Math" w:hAnsi="Cambria Math"/>
+                              <w:sz w:val="28"/>
+                              <w:szCs w:val="28"/>
+                            </w:rPr>
+                            <m:t>0</m:t>
+                          </m:r>
+                        </m:e>
+                      </m:mr>
+                    </m:m>
+                  </m:e>
+                  <m:e>
+                    <m:m>
+                      <m:mPr>
+                        <m:mcs>
+                          <m:mc>
+                            <m:mcPr>
+                              <m:count m:val="2"/>
+                              <m:mcJc m:val="center"/>
+                            </m:mcPr>
+                          </m:mc>
+                        </m:mcs>
+                        <m:ctrlPr>
+                          <w:rPr>
+                            <w:rFonts w:ascii="Cambria Math" w:hAnsi="Cambria Math"/>
+                            <w:i/>
+                            <w:sz w:val="28"/>
+                            <w:szCs w:val="28"/>
+                          </w:rPr>
+                        </m:ctrlPr>
+                      </m:mPr>
+                      <m:mr>
+                        <m:e>
+                          <m:r>
+                            <w:rPr>
+                              <w:rFonts w:ascii="Cambria Math" w:hAnsi="Cambria Math"/>
+                              <w:sz w:val="28"/>
+                              <w:szCs w:val="28"/>
+                            </w:rPr>
+                            <m:t>1</m:t>
+                          </m:r>
+                        </m:e>
+                        <m:e>
+                          <m:r>
+                            <w:rPr>
+                              <w:rFonts w:ascii="Cambria Math" w:hAnsi="Cambria Math"/>
+                              <w:sz w:val="28"/>
+                              <w:szCs w:val="28"/>
+                            </w:rPr>
+                            <m:t>0</m:t>
+                          </m:r>
+                        </m:e>
+                      </m:mr>
+                      <m:mr>
+                        <m:e>
+                          <m:r>
+                            <w:rPr>
+                              <w:rFonts w:ascii="Cambria Math" w:hAnsi="Cambria Math"/>
+                              <w:sz w:val="28"/>
+                              <w:szCs w:val="28"/>
+                            </w:rPr>
+                            <m:t>0</m:t>
+                          </m:r>
+                        </m:e>
+                        <m:e>
+                          <m:r>
+                            <w:rPr>
+                              <w:rFonts w:ascii="Cambria Math" w:hAnsi="Cambria Math"/>
+                              <w:sz w:val="28"/>
+                              <w:szCs w:val="28"/>
+                            </w:rPr>
+                            <m:t>1</m:t>
+                          </m:r>
+                        </m:e>
+                      </m:mr>
+                    </m:m>
+                  </m:e>
+                </m:mr>
+              </m:m>
+            </m:e>
+          </m:d>
+        </m:oMath>
+      </m:oMathPara>
     </w:p>
     <w:p>
       <w:pPr>
@@ -2971,6 +4674,1247 @@
               </m:m>
             </m:e>
           </m:d>
+        </m:oMath>
+      </m:oMathPara>
+    </w:p>
+    <w:p>
+      <w:pPr>
+        <w:rPr>
+          <w:sz w:val="28"/>
+          <w:szCs w:val="28"/>
+        </w:rPr>
+      </w:pPr>
+      <m:oMathPara>
+        <m:oMath>
+          <m:sSup>
+            <m:sSupPr>
+              <m:ctrlPr>
+                <w:rPr>
+                  <w:rFonts w:ascii="Cambria Math" w:hAnsi="Cambria Math"/>
+                  <w:i/>
+                  <w:sz w:val="28"/>
+                  <w:szCs w:val="28"/>
+                </w:rPr>
+              </m:ctrlPr>
+            </m:sSupPr>
+            <m:e>
+              <m:r>
+                <w:rPr>
+                  <w:rFonts w:ascii="Cambria Math" w:hAnsi="Cambria Math"/>
+                  <w:sz w:val="28"/>
+                  <w:szCs w:val="28"/>
+                </w:rPr>
+                <m:t>M</m:t>
+              </m:r>
+            </m:e>
+            <m:sup>
+              <m:r>
+                <w:rPr>
+                  <w:rFonts w:ascii="Cambria Math" w:hAnsi="Cambria Math"/>
+                  <w:sz w:val="28"/>
+                  <w:szCs w:val="28"/>
+                </w:rPr>
+                <m:t>T</m:t>
+              </m:r>
+            </m:sup>
+          </m:sSup>
+          <m:r>
+            <w:rPr>
+              <w:rFonts w:ascii="Cambria Math" w:hAnsi="Cambria Math"/>
+              <w:sz w:val="28"/>
+              <w:szCs w:val="28"/>
+            </w:rPr>
+            <m:t>=</m:t>
+          </m:r>
+          <m:d>
+            <m:dPr>
+              <m:begChr m:val="["/>
+              <m:endChr m:val="]"/>
+              <m:ctrlPr>
+                <w:rPr>
+                  <w:rFonts w:ascii="Cambria Math" w:hAnsi="Cambria Math"/>
+                  <w:i/>
+                  <w:sz w:val="28"/>
+                  <w:szCs w:val="28"/>
+                </w:rPr>
+              </m:ctrlPr>
+            </m:dPr>
+            <m:e>
+              <m:m>
+                <m:mPr>
+                  <m:mcs>
+                    <m:mc>
+                      <m:mcPr>
+                        <m:count m:val="2"/>
+                        <m:mcJc m:val="center"/>
+                      </m:mcPr>
+                    </m:mc>
+                  </m:mcs>
+                  <m:ctrlPr>
+                    <w:rPr>
+                      <w:rFonts w:ascii="Cambria Math" w:hAnsi="Cambria Math"/>
+                      <w:i/>
+                      <w:sz w:val="28"/>
+                      <w:szCs w:val="28"/>
+                    </w:rPr>
+                  </m:ctrlPr>
+                </m:mPr>
+                <m:mr>
+                  <m:e>
+                    <m:m>
+                      <m:mPr>
+                        <m:mcs>
+                          <m:mc>
+                            <m:mcPr>
+                              <m:count m:val="2"/>
+                              <m:mcJc m:val="center"/>
+                            </m:mcPr>
+                          </m:mc>
+                        </m:mcs>
+                        <m:ctrlPr>
+                          <w:rPr>
+                            <w:rFonts w:ascii="Cambria Math" w:hAnsi="Cambria Math"/>
+                            <w:i/>
+                            <w:sz w:val="28"/>
+                            <w:szCs w:val="28"/>
+                          </w:rPr>
+                        </m:ctrlPr>
+                      </m:mPr>
+                      <m:mr>
+                        <m:e>
+                          <m:sSub>
+                            <m:sSubPr>
+                              <m:ctrlPr>
+                                <w:rPr>
+                                  <w:rFonts w:ascii="Cambria Math" w:hAnsi="Cambria Math"/>
+                                  <w:i/>
+                                  <w:sz w:val="28"/>
+                                  <w:szCs w:val="28"/>
+                                </w:rPr>
+                              </m:ctrlPr>
+                            </m:sSubPr>
+                            <m:e>
+                              <m:r>
+                                <w:rPr>
+                                  <w:rFonts w:ascii="Cambria Math" w:hAnsi="Cambria Math"/>
+                                  <w:sz w:val="28"/>
+                                  <w:szCs w:val="28"/>
+                                </w:rPr>
+                                <m:t>c</m:t>
+                              </m:r>
+                            </m:e>
+                            <m:sub>
+                              <m:r>
+                                <w:rPr>
+                                  <w:rFonts w:ascii="Cambria Math" w:hAnsi="Cambria Math"/>
+                                  <w:sz w:val="28"/>
+                                  <w:szCs w:val="28"/>
+                                </w:rPr>
+                                <m:t>00</m:t>
+                              </m:r>
+                            </m:sub>
+                          </m:sSub>
+                        </m:e>
+                        <m:e>
+                          <m:sSub>
+                            <m:sSubPr>
+                              <m:ctrlPr>
+                                <w:rPr>
+                                  <w:rFonts w:ascii="Cambria Math" w:hAnsi="Cambria Math"/>
+                                  <w:i/>
+                                  <w:sz w:val="28"/>
+                                  <w:szCs w:val="28"/>
+                                </w:rPr>
+                              </m:ctrlPr>
+                            </m:sSubPr>
+                            <m:e>
+                              <m:r>
+                                <w:rPr>
+                                  <w:rFonts w:ascii="Cambria Math" w:hAnsi="Cambria Math"/>
+                                  <w:sz w:val="28"/>
+                                  <w:szCs w:val="28"/>
+                                </w:rPr>
+                                <m:t>c</m:t>
+                              </m:r>
+                            </m:e>
+                            <m:sub>
+                              <m:r>
+                                <w:rPr>
+                                  <w:rFonts w:ascii="Cambria Math" w:hAnsi="Cambria Math"/>
+                                  <w:sz w:val="28"/>
+                                  <w:szCs w:val="28"/>
+                                </w:rPr>
+                                <m:t>01</m:t>
+                              </m:r>
+                            </m:sub>
+                          </m:sSub>
+                        </m:e>
+                      </m:mr>
+                      <m:mr>
+                        <m:e>
+                          <m:sSub>
+                            <m:sSubPr>
+                              <m:ctrlPr>
+                                <w:rPr>
+                                  <w:rFonts w:ascii="Cambria Math" w:hAnsi="Cambria Math"/>
+                                  <w:i/>
+                                  <w:sz w:val="28"/>
+                                  <w:szCs w:val="28"/>
+                                </w:rPr>
+                              </m:ctrlPr>
+                            </m:sSubPr>
+                            <m:e>
+                              <m:r>
+                                <w:rPr>
+                                  <w:rFonts w:ascii="Cambria Math" w:hAnsi="Cambria Math"/>
+                                  <w:sz w:val="28"/>
+                                  <w:szCs w:val="28"/>
+                                </w:rPr>
+                                <m:t>c</m:t>
+                              </m:r>
+                            </m:e>
+                            <m:sub>
+                              <m:r>
+                                <w:rPr>
+                                  <w:rFonts w:ascii="Cambria Math" w:hAnsi="Cambria Math"/>
+                                  <w:sz w:val="28"/>
+                                  <w:szCs w:val="28"/>
+                                </w:rPr>
+                                <m:t>10</m:t>
+                              </m:r>
+                            </m:sub>
+                          </m:sSub>
+                        </m:e>
+                        <m:e>
+                          <m:sSub>
+                            <m:sSubPr>
+                              <m:ctrlPr>
+                                <w:rPr>
+                                  <w:rFonts w:ascii="Cambria Math" w:hAnsi="Cambria Math"/>
+                                  <w:i/>
+                                  <w:sz w:val="28"/>
+                                  <w:szCs w:val="28"/>
+                                </w:rPr>
+                              </m:ctrlPr>
+                            </m:sSubPr>
+                            <m:e>
+                              <m:r>
+                                <w:rPr>
+                                  <w:rFonts w:ascii="Cambria Math" w:hAnsi="Cambria Math"/>
+                                  <w:sz w:val="28"/>
+                                  <w:szCs w:val="28"/>
+                                </w:rPr>
+                                <m:t>c</m:t>
+                              </m:r>
+                            </m:e>
+                            <m:sub>
+                              <m:r>
+                                <w:rPr>
+                                  <w:rFonts w:ascii="Cambria Math" w:hAnsi="Cambria Math"/>
+                                  <w:sz w:val="28"/>
+                                  <w:szCs w:val="28"/>
+                                </w:rPr>
+                                <m:t>11</m:t>
+                              </m:r>
+                            </m:sub>
+                          </m:sSub>
+                        </m:e>
+                      </m:mr>
+                    </m:m>
+                  </m:e>
+                  <m:e>
+                    <m:m>
+                      <m:mPr>
+                        <m:mcs>
+                          <m:mc>
+                            <m:mcPr>
+                              <m:count m:val="2"/>
+                              <m:mcJc m:val="center"/>
+                            </m:mcPr>
+                          </m:mc>
+                        </m:mcs>
+                        <m:ctrlPr>
+                          <w:rPr>
+                            <w:rFonts w:ascii="Cambria Math" w:hAnsi="Cambria Math"/>
+                            <w:i/>
+                            <w:sz w:val="28"/>
+                            <w:szCs w:val="28"/>
+                          </w:rPr>
+                        </m:ctrlPr>
+                      </m:mPr>
+                      <m:mr>
+                        <m:e>
+                          <m:sSub>
+                            <m:sSubPr>
+                              <m:ctrlPr>
+                                <w:rPr>
+                                  <w:rFonts w:ascii="Cambria Math" w:hAnsi="Cambria Math"/>
+                                  <w:i/>
+                                  <w:sz w:val="28"/>
+                                  <w:szCs w:val="28"/>
+                                </w:rPr>
+                              </m:ctrlPr>
+                            </m:sSubPr>
+                            <m:e>
+                              <m:r>
+                                <w:rPr>
+                                  <w:rFonts w:ascii="Cambria Math" w:hAnsi="Cambria Math"/>
+                                  <w:sz w:val="28"/>
+                                  <w:szCs w:val="28"/>
+                                </w:rPr>
+                                <m:t>c</m:t>
+                              </m:r>
+                            </m:e>
+                            <m:sub>
+                              <m:r>
+                                <w:rPr>
+                                  <w:rFonts w:ascii="Cambria Math" w:hAnsi="Cambria Math"/>
+                                  <w:sz w:val="28"/>
+                                  <w:szCs w:val="28"/>
+                                </w:rPr>
+                                <m:t>02</m:t>
+                              </m:r>
+                            </m:sub>
+                          </m:sSub>
+                        </m:e>
+                        <m:e>
+                          <m:sSub>
+                            <m:sSubPr>
+                              <m:ctrlPr>
+                                <w:rPr>
+                                  <w:rFonts w:ascii="Cambria Math" w:hAnsi="Cambria Math"/>
+                                  <w:i/>
+                                  <w:sz w:val="28"/>
+                                  <w:szCs w:val="28"/>
+                                </w:rPr>
+                              </m:ctrlPr>
+                            </m:sSubPr>
+                            <m:e>
+                              <m:r>
+                                <w:rPr>
+                                  <w:rFonts w:ascii="Cambria Math" w:hAnsi="Cambria Math"/>
+                                  <w:sz w:val="28"/>
+                                  <w:szCs w:val="28"/>
+                                </w:rPr>
+                                <m:t>c</m:t>
+                              </m:r>
+                            </m:e>
+                            <m:sub>
+                              <m:r>
+                                <w:rPr>
+                                  <w:rFonts w:ascii="Cambria Math" w:hAnsi="Cambria Math"/>
+                                  <w:sz w:val="28"/>
+                                  <w:szCs w:val="28"/>
+                                </w:rPr>
+                                <m:t>03</m:t>
+                              </m:r>
+                            </m:sub>
+                          </m:sSub>
+                        </m:e>
+                      </m:mr>
+                      <m:mr>
+                        <m:e>
+                          <m:sSub>
+                            <m:sSubPr>
+                              <m:ctrlPr>
+                                <w:rPr>
+                                  <w:rFonts w:ascii="Cambria Math" w:hAnsi="Cambria Math"/>
+                                  <w:i/>
+                                  <w:sz w:val="28"/>
+                                  <w:szCs w:val="28"/>
+                                </w:rPr>
+                              </m:ctrlPr>
+                            </m:sSubPr>
+                            <m:e>
+                              <m:r>
+                                <w:rPr>
+                                  <w:rFonts w:ascii="Cambria Math" w:hAnsi="Cambria Math"/>
+                                  <w:sz w:val="28"/>
+                                  <w:szCs w:val="28"/>
+                                </w:rPr>
+                                <m:t>c</m:t>
+                              </m:r>
+                            </m:e>
+                            <m:sub>
+                              <m:r>
+                                <w:rPr>
+                                  <w:rFonts w:ascii="Cambria Math" w:hAnsi="Cambria Math"/>
+                                  <w:sz w:val="28"/>
+                                  <w:szCs w:val="28"/>
+                                </w:rPr>
+                                <m:t>12</m:t>
+                              </m:r>
+                            </m:sub>
+                          </m:sSub>
+                        </m:e>
+                        <m:e>
+                          <m:sSub>
+                            <m:sSubPr>
+                              <m:ctrlPr>
+                                <w:rPr>
+                                  <w:rFonts w:ascii="Cambria Math" w:hAnsi="Cambria Math"/>
+                                  <w:i/>
+                                  <w:sz w:val="28"/>
+                                  <w:szCs w:val="28"/>
+                                </w:rPr>
+                              </m:ctrlPr>
+                            </m:sSubPr>
+                            <m:e>
+                              <m:r>
+                                <w:rPr>
+                                  <w:rFonts w:ascii="Cambria Math" w:hAnsi="Cambria Math"/>
+                                  <w:sz w:val="28"/>
+                                  <w:szCs w:val="28"/>
+                                </w:rPr>
+                                <m:t>c</m:t>
+                              </m:r>
+                            </m:e>
+                            <m:sub>
+                              <m:r>
+                                <w:rPr>
+                                  <w:rFonts w:ascii="Cambria Math" w:hAnsi="Cambria Math"/>
+                                  <w:sz w:val="28"/>
+                                  <w:szCs w:val="28"/>
+                                </w:rPr>
+                                <m:t>13</m:t>
+                              </m:r>
+                            </m:sub>
+                          </m:sSub>
+                        </m:e>
+                      </m:mr>
+                    </m:m>
+                  </m:e>
+                </m:mr>
+                <m:mr>
+                  <m:e>
+                    <m:m>
+                      <m:mPr>
+                        <m:mcs>
+                          <m:mc>
+                            <m:mcPr>
+                              <m:count m:val="2"/>
+                              <m:mcJc m:val="center"/>
+                            </m:mcPr>
+                          </m:mc>
+                        </m:mcs>
+                        <m:ctrlPr>
+                          <w:rPr>
+                            <w:rFonts w:ascii="Cambria Math" w:hAnsi="Cambria Math"/>
+                            <w:i/>
+                            <w:sz w:val="28"/>
+                            <w:szCs w:val="28"/>
+                          </w:rPr>
+                        </m:ctrlPr>
+                      </m:mPr>
+                      <m:mr>
+                        <m:e>
+                          <m:sSub>
+                            <m:sSubPr>
+                              <m:ctrlPr>
+                                <w:rPr>
+                                  <w:rFonts w:ascii="Cambria Math" w:hAnsi="Cambria Math"/>
+                                  <w:i/>
+                                  <w:sz w:val="28"/>
+                                  <w:szCs w:val="28"/>
+                                </w:rPr>
+                              </m:ctrlPr>
+                            </m:sSubPr>
+                            <m:e>
+                              <m:r>
+                                <w:rPr>
+                                  <w:rFonts w:ascii="Cambria Math" w:hAnsi="Cambria Math"/>
+                                  <w:sz w:val="28"/>
+                                  <w:szCs w:val="28"/>
+                                </w:rPr>
+                                <m:t>c</m:t>
+                              </m:r>
+                            </m:e>
+                            <m:sub>
+                              <m:r>
+                                <w:rPr>
+                                  <w:rFonts w:ascii="Cambria Math" w:hAnsi="Cambria Math"/>
+                                  <w:sz w:val="28"/>
+                                  <w:szCs w:val="28"/>
+                                </w:rPr>
+                                <m:t>20</m:t>
+                              </m:r>
+                            </m:sub>
+                          </m:sSub>
+                        </m:e>
+                        <m:e>
+                          <m:sSub>
+                            <m:sSubPr>
+                              <m:ctrlPr>
+                                <w:rPr>
+                                  <w:rFonts w:ascii="Cambria Math" w:hAnsi="Cambria Math"/>
+                                  <w:i/>
+                                  <w:sz w:val="28"/>
+                                  <w:szCs w:val="28"/>
+                                </w:rPr>
+                              </m:ctrlPr>
+                            </m:sSubPr>
+                            <m:e>
+                              <m:r>
+                                <w:rPr>
+                                  <w:rFonts w:ascii="Cambria Math" w:hAnsi="Cambria Math"/>
+                                  <w:sz w:val="28"/>
+                                  <w:szCs w:val="28"/>
+                                </w:rPr>
+                                <m:t>c</m:t>
+                              </m:r>
+                            </m:e>
+                            <m:sub>
+                              <m:r>
+                                <w:rPr>
+                                  <w:rFonts w:ascii="Cambria Math" w:hAnsi="Cambria Math"/>
+                                  <w:sz w:val="28"/>
+                                  <w:szCs w:val="28"/>
+                                </w:rPr>
+                                <m:t>21</m:t>
+                              </m:r>
+                            </m:sub>
+                          </m:sSub>
+                        </m:e>
+                      </m:mr>
+                      <m:mr>
+                        <m:e>
+                          <m:sSub>
+                            <m:sSubPr>
+                              <m:ctrlPr>
+                                <w:rPr>
+                                  <w:rFonts w:ascii="Cambria Math" w:hAnsi="Cambria Math"/>
+                                  <w:i/>
+                                  <w:sz w:val="28"/>
+                                  <w:szCs w:val="28"/>
+                                </w:rPr>
+                              </m:ctrlPr>
+                            </m:sSubPr>
+                            <m:e>
+                              <m:r>
+                                <w:rPr>
+                                  <w:rFonts w:ascii="Cambria Math" w:hAnsi="Cambria Math"/>
+                                  <w:sz w:val="28"/>
+                                  <w:szCs w:val="28"/>
+                                </w:rPr>
+                                <m:t>c</m:t>
+                              </m:r>
+                            </m:e>
+                            <m:sub>
+                              <m:r>
+                                <w:rPr>
+                                  <w:rFonts w:ascii="Cambria Math" w:hAnsi="Cambria Math"/>
+                                  <w:sz w:val="28"/>
+                                  <w:szCs w:val="28"/>
+                                </w:rPr>
+                                <m:t>30</m:t>
+                              </m:r>
+                            </m:sub>
+                          </m:sSub>
+                        </m:e>
+                        <m:e>
+                          <m:sSub>
+                            <m:sSubPr>
+                              <m:ctrlPr>
+                                <w:rPr>
+                                  <w:rFonts w:ascii="Cambria Math" w:hAnsi="Cambria Math"/>
+                                  <w:i/>
+                                  <w:sz w:val="28"/>
+                                  <w:szCs w:val="28"/>
+                                </w:rPr>
+                              </m:ctrlPr>
+                            </m:sSubPr>
+                            <m:e>
+                              <m:r>
+                                <w:rPr>
+                                  <w:rFonts w:ascii="Cambria Math" w:hAnsi="Cambria Math"/>
+                                  <w:sz w:val="28"/>
+                                  <w:szCs w:val="28"/>
+                                </w:rPr>
+                                <m:t>c</m:t>
+                              </m:r>
+                            </m:e>
+                            <m:sub>
+                              <m:r>
+                                <w:rPr>
+                                  <w:rFonts w:ascii="Cambria Math" w:hAnsi="Cambria Math"/>
+                                  <w:sz w:val="28"/>
+                                  <w:szCs w:val="28"/>
+                                </w:rPr>
+                                <m:t>31</m:t>
+                              </m:r>
+                            </m:sub>
+                          </m:sSub>
+                        </m:e>
+                      </m:mr>
+                    </m:m>
+                  </m:e>
+                  <m:e>
+                    <m:m>
+                      <m:mPr>
+                        <m:mcs>
+                          <m:mc>
+                            <m:mcPr>
+                              <m:count m:val="2"/>
+                              <m:mcJc m:val="center"/>
+                            </m:mcPr>
+                          </m:mc>
+                        </m:mcs>
+                        <m:ctrlPr>
+                          <w:rPr>
+                            <w:rFonts w:ascii="Cambria Math" w:hAnsi="Cambria Math"/>
+                            <w:i/>
+                            <w:sz w:val="28"/>
+                            <w:szCs w:val="28"/>
+                          </w:rPr>
+                        </m:ctrlPr>
+                      </m:mPr>
+                      <m:mr>
+                        <m:e>
+                          <m:sSub>
+                            <m:sSubPr>
+                              <m:ctrlPr>
+                                <w:rPr>
+                                  <w:rFonts w:ascii="Cambria Math" w:hAnsi="Cambria Math"/>
+                                  <w:i/>
+                                  <w:sz w:val="28"/>
+                                  <w:szCs w:val="28"/>
+                                </w:rPr>
+                              </m:ctrlPr>
+                            </m:sSubPr>
+                            <m:e>
+                              <m:r>
+                                <w:rPr>
+                                  <w:rFonts w:ascii="Cambria Math" w:hAnsi="Cambria Math"/>
+                                  <w:sz w:val="28"/>
+                                  <w:szCs w:val="28"/>
+                                </w:rPr>
+                                <m:t>c</m:t>
+                              </m:r>
+                            </m:e>
+                            <m:sub>
+                              <m:r>
+                                <w:rPr>
+                                  <w:rFonts w:ascii="Cambria Math" w:hAnsi="Cambria Math"/>
+                                  <w:sz w:val="28"/>
+                                  <w:szCs w:val="28"/>
+                                </w:rPr>
+                                <m:t>22</m:t>
+                              </m:r>
+                            </m:sub>
+                          </m:sSub>
+                        </m:e>
+                        <m:e>
+                          <m:sSub>
+                            <m:sSubPr>
+                              <m:ctrlPr>
+                                <w:rPr>
+                                  <w:rFonts w:ascii="Cambria Math" w:hAnsi="Cambria Math"/>
+                                  <w:i/>
+                                  <w:sz w:val="28"/>
+                                  <w:szCs w:val="28"/>
+                                </w:rPr>
+                              </m:ctrlPr>
+                            </m:sSubPr>
+                            <m:e>
+                              <m:r>
+                                <w:rPr>
+                                  <w:rFonts w:ascii="Cambria Math" w:hAnsi="Cambria Math"/>
+                                  <w:sz w:val="28"/>
+                                  <w:szCs w:val="28"/>
+                                </w:rPr>
+                                <m:t>c</m:t>
+                              </m:r>
+                            </m:e>
+                            <m:sub>
+                              <m:r>
+                                <w:rPr>
+                                  <w:rFonts w:ascii="Cambria Math" w:hAnsi="Cambria Math"/>
+                                  <w:sz w:val="28"/>
+                                  <w:szCs w:val="28"/>
+                                </w:rPr>
+                                <m:t>23</m:t>
+                              </m:r>
+                            </m:sub>
+                          </m:sSub>
+                        </m:e>
+                      </m:mr>
+                      <m:mr>
+                        <m:e>
+                          <m:sSub>
+                            <m:sSubPr>
+                              <m:ctrlPr>
+                                <w:rPr>
+                                  <w:rFonts w:ascii="Cambria Math" w:hAnsi="Cambria Math"/>
+                                  <w:i/>
+                                  <w:sz w:val="28"/>
+                                  <w:szCs w:val="28"/>
+                                </w:rPr>
+                              </m:ctrlPr>
+                            </m:sSubPr>
+                            <m:e>
+                              <m:r>
+                                <w:rPr>
+                                  <w:rFonts w:ascii="Cambria Math" w:hAnsi="Cambria Math"/>
+                                  <w:sz w:val="28"/>
+                                  <w:szCs w:val="28"/>
+                                </w:rPr>
+                                <m:t>c</m:t>
+                              </m:r>
+                            </m:e>
+                            <m:sub>
+                              <m:r>
+                                <w:rPr>
+                                  <w:rFonts w:ascii="Cambria Math" w:hAnsi="Cambria Math"/>
+                                  <w:sz w:val="28"/>
+                                  <w:szCs w:val="28"/>
+                                </w:rPr>
+                                <m:t>32</m:t>
+                              </m:r>
+                            </m:sub>
+                          </m:sSub>
+                        </m:e>
+                        <m:e>
+                          <m:sSub>
+                            <m:sSubPr>
+                              <m:ctrlPr>
+                                <w:rPr>
+                                  <w:rFonts w:ascii="Cambria Math" w:hAnsi="Cambria Math"/>
+                                  <w:i/>
+                                  <w:sz w:val="28"/>
+                                  <w:szCs w:val="28"/>
+                                </w:rPr>
+                              </m:ctrlPr>
+                            </m:sSubPr>
+                            <m:e>
+                              <m:r>
+                                <w:rPr>
+                                  <w:rFonts w:ascii="Cambria Math" w:hAnsi="Cambria Math"/>
+                                  <w:sz w:val="28"/>
+                                  <w:szCs w:val="28"/>
+                                </w:rPr>
+                                <m:t>c</m:t>
+                              </m:r>
+                            </m:e>
+                            <m:sub>
+                              <m:r>
+                                <w:rPr>
+                                  <w:rFonts w:ascii="Cambria Math" w:hAnsi="Cambria Math"/>
+                                  <w:sz w:val="28"/>
+                                  <w:szCs w:val="28"/>
+                                </w:rPr>
+                                <m:t>33</m:t>
+                              </m:r>
+                            </m:sub>
+                          </m:sSub>
+                        </m:e>
+                      </m:mr>
+                    </m:m>
+                  </m:e>
+                </m:mr>
+              </m:m>
+            </m:e>
+          </m:d>
+        </m:oMath>
+      </m:oMathPara>
+    </w:p>
+    <w:p>
+      <w:pPr>
+        <w:rPr>
+          <w:rFonts w:asciiTheme="majorHAnsi" w:eastAsiaTheme="majorEastAsia" w:hAnsiTheme="majorHAnsi" w:cstheme="majorBidi"/>
+          <w:sz w:val="28"/>
+          <w:szCs w:val="28"/>
+        </w:rPr>
+      </w:pPr>
+      <m:oMathPara>
+        <m:oMath>
+          <m:r>
+            <w:rPr>
+              <w:rFonts w:ascii="Cambria Math" w:eastAsiaTheme="majorEastAsia" w:hAnsi="Cambria Math" w:cstheme="majorBidi"/>
+              <w:sz w:val="28"/>
+              <w:szCs w:val="28"/>
+            </w:rPr>
+            <m:t>M</m:t>
+          </m:r>
+          <m:sSup>
+            <m:sSupPr>
+              <m:ctrlPr>
+                <w:rPr>
+                  <w:rFonts w:ascii="Cambria Math" w:eastAsiaTheme="majorEastAsia" w:hAnsi="Cambria Math" w:cstheme="majorBidi"/>
+                  <w:i/>
+                  <w:sz w:val="28"/>
+                  <w:szCs w:val="28"/>
+                </w:rPr>
+              </m:ctrlPr>
+            </m:sSupPr>
+            <m:e>
+              <m:r>
+                <w:rPr>
+                  <w:rFonts w:ascii="Cambria Math" w:eastAsiaTheme="majorEastAsia" w:hAnsi="Cambria Math" w:cstheme="majorBidi"/>
+                  <w:sz w:val="28"/>
+                  <w:szCs w:val="28"/>
+                </w:rPr>
+                <m:t>M</m:t>
+              </m:r>
+            </m:e>
+            <m:sup>
+              <m:r>
+                <w:rPr>
+                  <w:rFonts w:ascii="Cambria Math" w:eastAsiaTheme="majorEastAsia" w:hAnsi="Cambria Math" w:cstheme="majorBidi"/>
+                  <w:sz w:val="28"/>
+                  <w:szCs w:val="28"/>
+                </w:rPr>
+                <m:t>-1</m:t>
+              </m:r>
+            </m:sup>
+          </m:sSup>
+          <m:r>
+            <w:rPr>
+              <w:rFonts w:ascii="Cambria Math" w:eastAsiaTheme="majorEastAsia" w:hAnsi="Cambria Math" w:cstheme="majorBidi"/>
+              <w:sz w:val="28"/>
+              <w:szCs w:val="28"/>
+            </w:rPr>
+            <m:t>=</m:t>
+          </m:r>
+          <m:sSup>
+            <m:sSupPr>
+              <m:ctrlPr>
+                <w:rPr>
+                  <w:rFonts w:ascii="Cambria Math" w:eastAsiaTheme="majorEastAsia" w:hAnsi="Cambria Math" w:cstheme="majorBidi"/>
+                  <w:i/>
+                  <w:sz w:val="28"/>
+                  <w:szCs w:val="28"/>
+                </w:rPr>
+              </m:ctrlPr>
+            </m:sSupPr>
+            <m:e>
+              <m:r>
+                <w:rPr>
+                  <w:rFonts w:ascii="Cambria Math" w:eastAsiaTheme="majorEastAsia" w:hAnsi="Cambria Math" w:cstheme="majorBidi"/>
+                  <w:sz w:val="28"/>
+                  <w:szCs w:val="28"/>
+                </w:rPr>
+                <m:t>M</m:t>
+              </m:r>
+            </m:e>
+            <m:sup>
+              <m:r>
+                <w:rPr>
+                  <w:rFonts w:ascii="Cambria Math" w:eastAsiaTheme="majorEastAsia" w:hAnsi="Cambria Math" w:cstheme="majorBidi"/>
+                  <w:sz w:val="28"/>
+                  <w:szCs w:val="28"/>
+                </w:rPr>
+                <m:t>-1</m:t>
+              </m:r>
+            </m:sup>
+          </m:sSup>
+          <m:r>
+            <w:rPr>
+              <w:rFonts w:ascii="Cambria Math" w:eastAsiaTheme="majorEastAsia" w:hAnsi="Cambria Math" w:cstheme="majorBidi"/>
+              <w:sz w:val="28"/>
+              <w:szCs w:val="28"/>
+            </w:rPr>
+            <m:t>M=</m:t>
+          </m:r>
+          <m:sSub>
+            <m:sSubPr>
+              <m:ctrlPr>
+                <w:rPr>
+                  <w:rFonts w:ascii="Cambria Math" w:eastAsiaTheme="majorEastAsia" w:hAnsi="Cambria Math" w:cstheme="majorBidi"/>
+                  <w:i/>
+                  <w:sz w:val="28"/>
+                  <w:szCs w:val="28"/>
+                </w:rPr>
+              </m:ctrlPr>
+            </m:sSubPr>
+            <m:e>
+              <m:r>
+                <w:rPr>
+                  <w:rFonts w:ascii="Cambria Math" w:eastAsiaTheme="majorEastAsia" w:hAnsi="Cambria Math" w:cstheme="majorBidi"/>
+                  <w:sz w:val="28"/>
+                  <w:szCs w:val="28"/>
+                </w:rPr>
+                <m:t>M</m:t>
+              </m:r>
+            </m:e>
+            <m:sub>
+              <m:r>
+                <w:rPr>
+                  <w:rFonts w:ascii="Cambria Math" w:eastAsiaTheme="majorEastAsia" w:hAnsi="Cambria Math" w:cstheme="majorBidi"/>
+                  <w:sz w:val="28"/>
+                  <w:szCs w:val="28"/>
+                </w:rPr>
+                <m:t>1</m:t>
+              </m:r>
+            </m:sub>
+          </m:sSub>
+        </m:oMath>
+      </m:oMathPara>
+    </w:p>
+    <w:p>
+      <w:pPr>
+        <w:rPr>
+          <w:rFonts w:asciiTheme="majorHAnsi" w:eastAsiaTheme="majorEastAsia" w:hAnsiTheme="majorHAnsi" w:cstheme="majorBidi"/>
+          <w:sz w:val="28"/>
+          <w:szCs w:val="28"/>
+        </w:rPr>
+      </w:pPr>
+      <m:oMathPara>
+        <m:oMath>
+          <m:sSup>
+            <m:sSupPr>
+              <m:ctrlPr>
+                <w:rPr>
+                  <w:rFonts w:ascii="Cambria Math" w:eastAsiaTheme="majorEastAsia" w:hAnsi="Cambria Math" w:cstheme="majorBidi"/>
+                  <w:i/>
+                  <w:sz w:val="28"/>
+                  <w:szCs w:val="28"/>
+                </w:rPr>
+              </m:ctrlPr>
+            </m:sSupPr>
+            <m:e>
+              <m:d>
+                <m:dPr>
+                  <m:ctrlPr>
+                    <w:rPr>
+                      <w:rFonts w:ascii="Cambria Math" w:eastAsiaTheme="majorEastAsia" w:hAnsi="Cambria Math" w:cstheme="majorBidi"/>
+                      <w:i/>
+                      <w:sz w:val="28"/>
+                      <w:szCs w:val="28"/>
+                    </w:rPr>
+                  </m:ctrlPr>
+                </m:dPr>
+                <m:e>
+                  <m:sSup>
+                    <m:sSupPr>
+                      <m:ctrlPr>
+                        <w:rPr>
+                          <w:rFonts w:ascii="Cambria Math" w:eastAsiaTheme="majorEastAsia" w:hAnsi="Cambria Math" w:cstheme="majorBidi"/>
+                          <w:i/>
+                          <w:sz w:val="28"/>
+                          <w:szCs w:val="28"/>
+                        </w:rPr>
+                      </m:ctrlPr>
+                    </m:sSupPr>
+                    <m:e>
+                      <m:r>
+                        <w:rPr>
+                          <w:rFonts w:ascii="Cambria Math" w:eastAsiaTheme="majorEastAsia" w:hAnsi="Cambria Math" w:cstheme="majorBidi"/>
+                          <w:sz w:val="28"/>
+                          <w:szCs w:val="28"/>
+                        </w:rPr>
+                        <m:t>M</m:t>
+                      </m:r>
+                    </m:e>
+                    <m:sup>
+                      <m:r>
+                        <w:rPr>
+                          <w:rFonts w:ascii="Cambria Math" w:eastAsiaTheme="majorEastAsia" w:hAnsi="Cambria Math" w:cstheme="majorBidi"/>
+                          <w:sz w:val="28"/>
+                          <w:szCs w:val="28"/>
+                        </w:rPr>
+                        <m:t>T</m:t>
+                      </m:r>
+                    </m:sup>
+                  </m:sSup>
+                </m:e>
+              </m:d>
+            </m:e>
+            <m:sup>
+              <m:r>
+                <w:rPr>
+                  <w:rFonts w:ascii="Cambria Math" w:eastAsiaTheme="majorEastAsia" w:hAnsi="Cambria Math" w:cstheme="majorBidi"/>
+                  <w:sz w:val="28"/>
+                  <w:szCs w:val="28"/>
+                </w:rPr>
+                <m:t>-1</m:t>
+              </m:r>
+            </m:sup>
+          </m:sSup>
+          <m:r>
+            <w:rPr>
+              <w:rFonts w:ascii="Cambria Math" w:eastAsiaTheme="majorEastAsia" w:hAnsi="Cambria Math" w:cstheme="majorBidi"/>
+              <w:sz w:val="28"/>
+              <w:szCs w:val="28"/>
+            </w:rPr>
+            <m:t>=</m:t>
+          </m:r>
+          <m:sSup>
+            <m:sSupPr>
+              <m:ctrlPr>
+                <w:rPr>
+                  <w:rFonts w:ascii="Cambria Math" w:eastAsiaTheme="majorEastAsia" w:hAnsi="Cambria Math" w:cstheme="majorBidi"/>
+                  <w:i/>
+                  <w:sz w:val="28"/>
+                  <w:szCs w:val="28"/>
+                </w:rPr>
+              </m:ctrlPr>
+            </m:sSupPr>
+            <m:e>
+              <m:d>
+                <m:dPr>
+                  <m:ctrlPr>
+                    <w:rPr>
+                      <w:rFonts w:ascii="Cambria Math" w:eastAsiaTheme="majorEastAsia" w:hAnsi="Cambria Math" w:cstheme="majorBidi"/>
+                      <w:i/>
+                      <w:sz w:val="28"/>
+                      <w:szCs w:val="28"/>
+                    </w:rPr>
+                  </m:ctrlPr>
+                </m:dPr>
+                <m:e>
+                  <m:sSup>
+                    <m:sSupPr>
+                      <m:ctrlPr>
+                        <w:rPr>
+                          <w:rFonts w:ascii="Cambria Math" w:eastAsiaTheme="majorEastAsia" w:hAnsi="Cambria Math" w:cstheme="majorBidi"/>
+                          <w:i/>
+                          <w:sz w:val="28"/>
+                          <w:szCs w:val="28"/>
+                        </w:rPr>
+                      </m:ctrlPr>
+                    </m:sSupPr>
+                    <m:e>
+                      <m:r>
+                        <w:rPr>
+                          <w:rFonts w:ascii="Cambria Math" w:eastAsiaTheme="majorEastAsia" w:hAnsi="Cambria Math" w:cstheme="majorBidi"/>
+                          <w:sz w:val="28"/>
+                          <w:szCs w:val="28"/>
+                        </w:rPr>
+                        <m:t>M</m:t>
+                      </m:r>
+                    </m:e>
+                    <m:sup>
+                      <m:r>
+                        <w:rPr>
+                          <w:rFonts w:ascii="Cambria Math" w:eastAsiaTheme="majorEastAsia" w:hAnsi="Cambria Math" w:cstheme="majorBidi"/>
+                          <w:sz w:val="28"/>
+                          <w:szCs w:val="28"/>
+                        </w:rPr>
+                        <m:t>-1</m:t>
+                      </m:r>
+                    </m:sup>
+                  </m:sSup>
+                </m:e>
+              </m:d>
+            </m:e>
+            <m:sup>
+              <m:r>
+                <w:rPr>
+                  <w:rFonts w:ascii="Cambria Math" w:eastAsiaTheme="majorEastAsia" w:hAnsi="Cambria Math" w:cstheme="majorBidi"/>
+                  <w:sz w:val="28"/>
+                  <w:szCs w:val="28"/>
+                </w:rPr>
+                <m:t>T</m:t>
+              </m:r>
+            </m:sup>
+          </m:sSup>
+        </m:oMath>
+      </m:oMathPara>
+    </w:p>
+    <w:p>
+      <w:pPr>
+        <w:rPr>
+          <w:rFonts w:asciiTheme="majorHAnsi" w:eastAsiaTheme="majorEastAsia" w:hAnsiTheme="majorHAnsi" w:cstheme="majorBidi" w:hint="eastAsia"/>
+          <w:sz w:val="28"/>
+          <w:szCs w:val="28"/>
+        </w:rPr>
+      </w:pPr>
+      <m:oMathPara>
+        <m:oMath>
+          <m:sSup>
+            <m:sSupPr>
+              <m:ctrlPr>
+                <w:rPr>
+                  <w:rFonts w:ascii="Cambria Math" w:eastAsiaTheme="majorEastAsia" w:hAnsi="Cambria Math" w:cstheme="majorBidi"/>
+                  <w:i/>
+                  <w:sz w:val="28"/>
+                  <w:szCs w:val="28"/>
+                </w:rPr>
+              </m:ctrlPr>
+            </m:sSupPr>
+            <m:e>
+              <m:d>
+                <m:dPr>
+                  <m:ctrlPr>
+                    <w:rPr>
+                      <w:rFonts w:ascii="Cambria Math" w:eastAsiaTheme="majorEastAsia" w:hAnsi="Cambria Math" w:cstheme="majorBidi"/>
+                      <w:i/>
+                      <w:sz w:val="28"/>
+                      <w:szCs w:val="28"/>
+                    </w:rPr>
+                  </m:ctrlPr>
+                </m:dPr>
+                <m:e>
+                  <m:sSub>
+                    <m:sSubPr>
+                      <m:ctrlPr>
+                        <w:rPr>
+                          <w:rFonts w:ascii="Cambria Math" w:eastAsiaTheme="majorEastAsia" w:hAnsi="Cambria Math" w:cstheme="majorBidi"/>
+                          <w:i/>
+                          <w:sz w:val="28"/>
+                          <w:szCs w:val="28"/>
+                        </w:rPr>
+                      </m:ctrlPr>
+                    </m:sSubPr>
+                    <m:e>
+                      <m:r>
+                        <w:rPr>
+                          <w:rFonts w:ascii="Cambria Math" w:eastAsiaTheme="majorEastAsia" w:hAnsi="Cambria Math" w:cstheme="majorBidi"/>
+                          <w:sz w:val="28"/>
+                          <w:szCs w:val="28"/>
+                        </w:rPr>
+                        <m:t>M</m:t>
+                      </m:r>
+                    </m:e>
+                    <m:sub>
+                      <m:r>
+                        <w:rPr>
+                          <w:rFonts w:ascii="Cambria Math" w:eastAsiaTheme="majorEastAsia" w:hAnsi="Cambria Math" w:cstheme="majorBidi"/>
+                          <w:sz w:val="28"/>
+                          <w:szCs w:val="28"/>
+                        </w:rPr>
+                        <m:t>A</m:t>
+                      </m:r>
+                    </m:sub>
+                  </m:sSub>
+                  <m:sSub>
+                    <m:sSubPr>
+                      <m:ctrlPr>
+                        <w:rPr>
+                          <w:rFonts w:ascii="Cambria Math" w:eastAsiaTheme="majorEastAsia" w:hAnsi="Cambria Math" w:cstheme="majorBidi"/>
+                          <w:i/>
+                          <w:sz w:val="28"/>
+                          <w:szCs w:val="28"/>
+                        </w:rPr>
+                      </m:ctrlPr>
+                    </m:sSubPr>
+                    <m:e>
+                      <m:r>
+                        <w:rPr>
+                          <w:rFonts w:ascii="Cambria Math" w:eastAsiaTheme="majorEastAsia" w:hAnsi="Cambria Math" w:cstheme="majorBidi"/>
+                          <w:sz w:val="28"/>
+                          <w:szCs w:val="28"/>
+                        </w:rPr>
+                        <m:t>M</m:t>
+                      </m:r>
+                    </m:e>
+                    <m:sub>
+                      <m:r>
+                        <w:rPr>
+                          <w:rFonts w:ascii="Cambria Math" w:eastAsiaTheme="majorEastAsia" w:hAnsi="Cambria Math" w:cstheme="majorBidi"/>
+                          <w:sz w:val="28"/>
+                          <w:szCs w:val="28"/>
+                        </w:rPr>
+                        <m:t>B</m:t>
+                      </m:r>
+                    </m:sub>
+                  </m:sSub>
+                </m:e>
+              </m:d>
+            </m:e>
+            <m:sup>
+              <m:r>
+                <w:rPr>
+                  <w:rFonts w:ascii="Cambria Math" w:eastAsiaTheme="majorEastAsia" w:hAnsi="Cambria Math" w:cstheme="majorBidi"/>
+                  <w:sz w:val="28"/>
+                  <w:szCs w:val="28"/>
+                </w:rPr>
+                <m:t>-1</m:t>
+              </m:r>
+            </m:sup>
+          </m:sSup>
+          <m:r>
+            <w:rPr>
+              <w:rFonts w:ascii="Cambria Math" w:eastAsiaTheme="majorEastAsia" w:hAnsi="Cambria Math" w:cstheme="majorBidi"/>
+              <w:sz w:val="28"/>
+              <w:szCs w:val="28"/>
+            </w:rPr>
+            <m:t>=</m:t>
+          </m:r>
+          <m:sSubSup>
+            <m:sSubSupPr>
+              <m:ctrlPr>
+                <w:rPr>
+                  <w:rFonts w:ascii="Cambria Math" w:eastAsiaTheme="majorEastAsia" w:hAnsi="Cambria Math" w:cstheme="majorBidi"/>
+                  <w:i/>
+                  <w:sz w:val="28"/>
+                  <w:szCs w:val="28"/>
+                </w:rPr>
+              </m:ctrlPr>
+            </m:sSubSupPr>
+            <m:e>
+              <m:r>
+                <w:rPr>
+                  <w:rFonts w:ascii="Cambria Math" w:eastAsiaTheme="majorEastAsia" w:hAnsi="Cambria Math" w:cstheme="majorBidi"/>
+                  <w:sz w:val="28"/>
+                  <w:szCs w:val="28"/>
+                </w:rPr>
+                <m:t>M</m:t>
+              </m:r>
+            </m:e>
+            <m:sub>
+              <m:r>
+                <w:rPr>
+                  <w:rFonts w:ascii="Cambria Math" w:eastAsiaTheme="majorEastAsia" w:hAnsi="Cambria Math" w:cstheme="majorBidi"/>
+                  <w:sz w:val="28"/>
+                  <w:szCs w:val="28"/>
+                </w:rPr>
+                <m:t>B</m:t>
+              </m:r>
+            </m:sub>
+            <m:sup>
+              <m:r>
+                <w:rPr>
+                  <w:rFonts w:ascii="Cambria Math" w:eastAsiaTheme="majorEastAsia" w:hAnsi="Cambria Math" w:cstheme="majorBidi"/>
+                  <w:sz w:val="28"/>
+                  <w:szCs w:val="28"/>
+                </w:rPr>
+                <m:t>-1</m:t>
+              </m:r>
+            </m:sup>
+          </m:sSubSup>
+          <m:sSubSup>
+            <m:sSubSupPr>
+              <m:ctrlPr>
+                <w:rPr>
+                  <w:rFonts w:ascii="Cambria Math" w:eastAsiaTheme="majorEastAsia" w:hAnsi="Cambria Math" w:cstheme="majorBidi"/>
+                  <w:i/>
+                  <w:sz w:val="28"/>
+                  <w:szCs w:val="28"/>
+                </w:rPr>
+              </m:ctrlPr>
+            </m:sSubSupPr>
+            <m:e>
+              <m:r>
+                <w:rPr>
+                  <w:rFonts w:ascii="Cambria Math" w:eastAsiaTheme="majorEastAsia" w:hAnsi="Cambria Math" w:cstheme="majorBidi"/>
+                  <w:sz w:val="28"/>
+                  <w:szCs w:val="28"/>
+                </w:rPr>
+                <m:t>M</m:t>
+              </m:r>
+            </m:e>
+            <m:sub>
+              <m:r>
+                <w:rPr>
+                  <w:rFonts w:ascii="Cambria Math" w:eastAsiaTheme="majorEastAsia" w:hAnsi="Cambria Math" w:cstheme="majorBidi"/>
+                  <w:sz w:val="28"/>
+                  <w:szCs w:val="28"/>
+                </w:rPr>
+                <m:t>A</m:t>
+              </m:r>
+            </m:sub>
+            <m:sup>
+              <m:r>
+                <w:rPr>
+                  <w:rFonts w:ascii="Cambria Math" w:eastAsiaTheme="majorEastAsia" w:hAnsi="Cambria Math" w:cstheme="majorBidi"/>
+                  <w:sz w:val="28"/>
+                  <w:szCs w:val="28"/>
+                </w:rPr>
+                <m:t>-1</m:t>
+              </m:r>
+            </m:sup>
+          </m:sSubSup>
         </m:oMath>
       </m:oMathPara>
     </w:p>
@@ -4669,6 +7613,7 @@
               <w:sz w:val="28"/>
               <w:szCs w:val="28"/>
             </w:rPr>
+            <w:lastRenderedPageBreak/>
             <m:t>=</m:t>
           </m:r>
           <m:d>
@@ -7802,7 +10747,6 @@
         <w:rPr>
           <w:rFonts w:hint="eastAsia"/>
         </w:rPr>
-        <w:lastRenderedPageBreak/>
         <w:t>R</w:t>
       </w:r>
       <w:r>
@@ -11488,6 +14432,7 @@
         <w:rPr>
           <w:rFonts w:hint="eastAsia"/>
         </w:rPr>
+        <w:lastRenderedPageBreak/>
         <w:t>M</w:t>
       </w:r>
       <w:r>
@@ -15536,6 +18481,7 @@
               <w:sz w:val="32"/>
               <w:szCs w:val="32"/>
             </w:rPr>
+            <w:lastRenderedPageBreak/>
             <m:t>q=</m:t>
           </m:r>
           <m:d>
@@ -18807,7 +21753,6 @@
         <w:rPr>
           <w:rFonts w:hint="eastAsia"/>
         </w:rPr>
-        <w:lastRenderedPageBreak/>
         <w:t>L</w:t>
       </w:r>
       <w:r>
@@ -23557,6 +26502,7 @@
               <w:sz w:val="28"/>
               <w:szCs w:val="28"/>
             </w:rPr>
+            <w:lastRenderedPageBreak/>
             <m:t xml:space="preserve">Original </m:t>
           </m:r>
           <m:sSub>
@@ -26395,6 +29341,7 @@
               <w:sz w:val="28"/>
               <w:szCs w:val="28"/>
             </w:rPr>
+            <w:lastRenderedPageBreak/>
             <m:t xml:space="preserve">Original </m:t>
           </m:r>
           <m:sSub>
@@ -28268,7 +31215,6 @@
         <w:pStyle w:val="2"/>
       </w:pPr>
       <w:r>
-        <w:lastRenderedPageBreak/>
         <w:t>P</w:t>
       </w:r>
       <w:r>
@@ -28775,6 +31721,7 @@
               <w:sz w:val="28"/>
               <w:szCs w:val="28"/>
             </w:rPr>
+            <w:lastRenderedPageBreak/>
             <m:t>SV_POSITION=</m:t>
           </m:r>
           <m:d>
@@ -29473,15 +32420,7 @@
               <w:sz w:val="28"/>
               <w:szCs w:val="28"/>
             </w:rPr>
-            <m:t>zP=</m:t>
-          </m:r>
-          <m:r>
-            <w:rPr>
-              <w:rFonts w:ascii="Cambria Math" w:hAnsi="Cambria Math"/>
-              <w:sz w:val="28"/>
-              <w:szCs w:val="28"/>
-            </w:rPr>
-            <m:t>GL</m:t>
+            <m:t>zP=GL</m:t>
           </m:r>
           <m:d>
             <m:dPr>
@@ -31604,7 +34543,7 @@
   <w:style w:type="paragraph" w:default="1" w:styleId="a">
     <w:name w:val="Normal"/>
     <w:qFormat/>
-    <w:rsid w:val="006A1D5B"/>
+    <w:rsid w:val="00DF7260"/>
   </w:style>
   <w:style w:type="paragraph" w:styleId="1">
     <w:name w:val="heading 1"/>

</xml_diff>